<commit_message>
CMv0.20, doc Rilascio, modifica doc Requisiti
</commit_message>
<xml_diff>
--- a/Documentazione/Documenti di Progetto/Documento dei Requisiti/EasyGDPR_DocReq_0.07.docx
+++ b/Documentazione/Documenti di Progetto/Documento dei Requisiti/EasyGDPR_DocReq_0.07.docx
@@ -1,6 +1,6 @@
 
 <file path=word/document.xml><?xml version="1.0" encoding="utf-8"?>
-<w:document xmlns:wpc="http://schemas.microsoft.com/office/word/2010/wordprocessingCanvas" xmlns:cx="http://schemas.microsoft.com/office/drawing/2014/chartex" xmlns:mc="http://schemas.openxmlformats.org/markup-compatibility/2006" xmlns:o="urn:schemas-microsoft-com:office:office" xmlns:r="http://schemas.openxmlformats.org/officeDocument/2006/relationships" xmlns:m="http://schemas.openxmlformats.org/officeDocument/2006/math" xmlns:v="urn:schemas-microsoft-com:vml" xmlns:wp14="http://schemas.microsoft.com/office/word/2010/wordprocessingDrawing" xmlns:wp="http://schemas.openxmlformats.org/drawingml/2006/wordprocessingDrawing" xmlns:w10="urn:schemas-microsoft-com:office:word" xmlns:w="http://schemas.openxmlformats.org/wordprocessingml/2006/main" xmlns:w14="http://schemas.microsoft.com/office/word/2010/wordml" xmlns:w15="http://schemas.microsoft.com/office/word/2012/wordml" xmlns:w16se="http://schemas.microsoft.com/office/word/2015/wordml/symex" xmlns:wpg="http://schemas.microsoft.com/office/word/2010/wordprocessingGroup" xmlns:wpi="http://schemas.microsoft.com/office/word/2010/wordprocessingInk" xmlns:wne="http://schemas.microsoft.com/office/word/2006/wordml" xmlns:wps="http://schemas.microsoft.com/office/word/2010/wordprocessingShape" mc:Ignorable="w14 w15 w16se wp14">
+<w:document xmlns:wpc="http://schemas.microsoft.com/office/word/2010/wordprocessingCanvas" xmlns:cx="http://schemas.microsoft.com/office/drawing/2014/chartex" xmlns:cx1="http://schemas.microsoft.com/office/drawing/2015/9/8/chartex" xmlns:cx2="http://schemas.microsoft.com/office/drawing/2015/10/21/chartex" xmlns:cx3="http://schemas.microsoft.com/office/drawing/2016/5/9/chartex" xmlns:cx4="http://schemas.microsoft.com/office/drawing/2016/5/10/chartex" xmlns:cx5="http://schemas.microsoft.com/office/drawing/2016/5/11/chartex" xmlns:cx6="http://schemas.microsoft.com/office/drawing/2016/5/12/chartex" xmlns:cx7="http://schemas.microsoft.com/office/drawing/2016/5/13/chartex" xmlns:cx8="http://schemas.microsoft.com/office/drawing/2016/5/14/chartex" xmlns:mc="http://schemas.openxmlformats.org/markup-compatibility/2006" xmlns:aink="http://schemas.microsoft.com/office/drawing/2016/ink" xmlns:am3d="http://schemas.microsoft.com/office/drawing/2017/model3d" xmlns:o="urn:schemas-microsoft-com:office:office" xmlns:r="http://schemas.openxmlformats.org/officeDocument/2006/relationships" xmlns:m="http://schemas.openxmlformats.org/officeDocument/2006/math" xmlns:v="urn:schemas-microsoft-com:vml" xmlns:wp14="http://schemas.microsoft.com/office/word/2010/wordprocessingDrawing" xmlns:wp="http://schemas.openxmlformats.org/drawingml/2006/wordprocessingDrawing" xmlns:w10="urn:schemas-microsoft-com:office:word" xmlns:w="http://schemas.openxmlformats.org/wordprocessingml/2006/main" xmlns:w14="http://schemas.microsoft.com/office/word/2010/wordml" xmlns:w15="http://schemas.microsoft.com/office/word/2012/wordml" xmlns:w16cid="http://schemas.microsoft.com/office/word/2016/wordml/cid" xmlns:w16se="http://schemas.microsoft.com/office/word/2015/wordml/symex" xmlns:wpg="http://schemas.microsoft.com/office/word/2010/wordprocessingGroup" xmlns:wpi="http://schemas.microsoft.com/office/word/2010/wordprocessingInk" xmlns:wne="http://schemas.microsoft.com/office/word/2006/wordml" xmlns:wps="http://schemas.microsoft.com/office/word/2010/wordprocessingShape" mc:Ignorable="w14 w15 w16se w16cid wp14">
   <w:body>
     <w:p>
       <w:pPr>
@@ -337,7 +337,6 @@
         </w:rPr>
         <w:t xml:space="preserve">Progetto: </w:t>
       </w:r>
-      <w:proofErr w:type="spellStart"/>
       <w:r>
         <w:rPr>
           <w:sz w:val="48"/>
@@ -345,7 +344,6 @@
         </w:rPr>
         <w:t>EasyGDPR</w:t>
       </w:r>
-      <w:proofErr w:type="spellEnd"/>
     </w:p>
     <w:p>
       <w:pPr>
@@ -1011,8 +1009,6 @@
             <w:r>
               <w:t>Modifiche minime</w:t>
             </w:r>
-            <w:bookmarkStart w:id="3" w:name="_GoBack"/>
-            <w:bookmarkEnd w:id="3"/>
           </w:p>
         </w:tc>
         <w:tc>
@@ -1195,11 +1191,12 @@
           <w:pPr>
             <w:pStyle w:val="Sommario1"/>
             <w:rPr>
-              <w:rFonts w:asciiTheme="minorHAnsi" w:hAnsiTheme="minorHAnsi" w:cstheme="minorBidi"/>
+              <w:rFonts w:asciiTheme="minorHAnsi" w:eastAsia="ＭＳ 明朝" w:hAnsiTheme="minorHAnsi" w:cstheme="minorBidi"/>
               <w:b w:val="0"/>
               <w:color w:val="auto"/>
               <w:sz w:val="22"/>
               <w:szCs w:val="22"/>
+              <w:lang w:eastAsia="ja-JP"/>
             </w:rPr>
           </w:pPr>
           <w:r>
@@ -1224,7 +1221,7 @@
             </w:rPr>
             <w:fldChar w:fldCharType="separate"/>
           </w:r>
-          <w:hyperlink w:anchor="_Toc6564563" w:history="1">
+          <w:hyperlink w:anchor="_Toc10643408" w:history="1">
             <w:r>
               <w:rPr>
                 <w:rStyle w:val="Collegamentoipertestuale"/>
@@ -1233,11 +1230,12 @@
             </w:r>
             <w:r>
               <w:rPr>
-                <w:rFonts w:asciiTheme="minorHAnsi" w:hAnsiTheme="minorHAnsi" w:cstheme="minorBidi"/>
+                <w:rFonts w:asciiTheme="minorHAnsi" w:eastAsia="ＭＳ 明朝" w:hAnsiTheme="minorHAnsi" w:cstheme="minorBidi"/>
                 <w:b w:val="0"/>
                 <w:color w:val="auto"/>
                 <w:sz w:val="22"/>
                 <w:szCs w:val="22"/>
+                <w:lang w:eastAsia="ja-JP"/>
               </w:rPr>
               <w:tab/>
             </w:r>
@@ -1263,7 +1261,7 @@
               <w:rPr>
                 <w:webHidden/>
               </w:rPr>
-              <w:instrText xml:space="preserve"> PAGEREF _Toc6564563 \h </w:instrText>
+              <w:instrText xml:space="preserve"> PAGEREF _Toc10643408 \h </w:instrText>
             </w:r>
             <w:r>
               <w:rPr>
@@ -1298,14 +1296,15 @@
               <w:tab w:val="right" w:leader="dot" w:pos="9628"/>
             </w:tabs>
             <w:rPr>
-              <w:rFonts w:asciiTheme="minorHAnsi" w:hAnsiTheme="minorHAnsi" w:cstheme="minorBidi"/>
+              <w:rFonts w:asciiTheme="minorHAnsi" w:eastAsia="ＭＳ 明朝" w:hAnsiTheme="minorHAnsi" w:cstheme="minorBidi"/>
               <w:noProof/>
               <w:color w:val="auto"/>
               <w:sz w:val="22"/>
               <w:szCs w:val="22"/>
+              <w:lang w:eastAsia="ja-JP"/>
             </w:rPr>
           </w:pPr>
-          <w:hyperlink w:anchor="_Toc6564564" w:history="1">
+          <w:hyperlink w:anchor="_Toc10643409" w:history="1">
             <w:r>
               <w:rPr>
                 <w:rStyle w:val="Collegamentoipertestuale"/>
@@ -1315,11 +1314,12 @@
             </w:r>
             <w:r>
               <w:rPr>
-                <w:rFonts w:asciiTheme="minorHAnsi" w:hAnsiTheme="minorHAnsi" w:cstheme="minorBidi"/>
+                <w:rFonts w:asciiTheme="minorHAnsi" w:eastAsia="ＭＳ 明朝" w:hAnsiTheme="minorHAnsi" w:cstheme="minorBidi"/>
                 <w:noProof/>
                 <w:color w:val="auto"/>
                 <w:sz w:val="22"/>
                 <w:szCs w:val="22"/>
+                <w:lang w:eastAsia="ja-JP"/>
               </w:rPr>
               <w:tab/>
             </w:r>
@@ -1349,7 +1349,7 @@
                 <w:noProof/>
                 <w:webHidden/>
               </w:rPr>
-              <w:instrText xml:space="preserve"> PAGEREF _Toc6564564 \h </w:instrText>
+              <w:instrText xml:space="preserve"> PAGEREF _Toc10643409 \h </w:instrText>
             </w:r>
             <w:r>
               <w:rPr>
@@ -1388,14 +1388,15 @@
               <w:tab w:val="right" w:leader="dot" w:pos="9628"/>
             </w:tabs>
             <w:rPr>
-              <w:rFonts w:asciiTheme="minorHAnsi" w:hAnsiTheme="minorHAnsi" w:cstheme="minorBidi"/>
+              <w:rFonts w:asciiTheme="minorHAnsi" w:eastAsia="ＭＳ 明朝" w:hAnsiTheme="minorHAnsi" w:cstheme="minorBidi"/>
               <w:noProof/>
               <w:color w:val="auto"/>
               <w:sz w:val="22"/>
               <w:szCs w:val="22"/>
+              <w:lang w:eastAsia="ja-JP"/>
             </w:rPr>
           </w:pPr>
-          <w:hyperlink w:anchor="_Toc6564565" w:history="1">
+          <w:hyperlink w:anchor="_Toc10643410" w:history="1">
             <w:r>
               <w:rPr>
                 <w:rStyle w:val="Collegamentoipertestuale"/>
@@ -1405,11 +1406,12 @@
             </w:r>
             <w:r>
               <w:rPr>
-                <w:rFonts w:asciiTheme="minorHAnsi" w:hAnsiTheme="minorHAnsi" w:cstheme="minorBidi"/>
+                <w:rFonts w:asciiTheme="minorHAnsi" w:eastAsia="ＭＳ 明朝" w:hAnsiTheme="minorHAnsi" w:cstheme="minorBidi"/>
                 <w:noProof/>
                 <w:color w:val="auto"/>
                 <w:sz w:val="22"/>
                 <w:szCs w:val="22"/>
+                <w:lang w:eastAsia="ja-JP"/>
               </w:rPr>
               <w:tab/>
             </w:r>
@@ -1439,7 +1441,7 @@
                 <w:noProof/>
                 <w:webHidden/>
               </w:rPr>
-              <w:instrText xml:space="preserve"> PAGEREF _Toc6564565 \h </w:instrText>
+              <w:instrText xml:space="preserve"> PAGEREF _Toc10643410 \h </w:instrText>
             </w:r>
             <w:r>
               <w:rPr>
@@ -1478,14 +1480,15 @@
               <w:tab w:val="right" w:leader="dot" w:pos="9628"/>
             </w:tabs>
             <w:rPr>
-              <w:rFonts w:asciiTheme="minorHAnsi" w:hAnsiTheme="minorHAnsi" w:cstheme="minorBidi"/>
+              <w:rFonts w:asciiTheme="minorHAnsi" w:eastAsia="ＭＳ 明朝" w:hAnsiTheme="minorHAnsi" w:cstheme="minorBidi"/>
               <w:noProof/>
               <w:color w:val="auto"/>
               <w:sz w:val="22"/>
               <w:szCs w:val="22"/>
+              <w:lang w:eastAsia="ja-JP"/>
             </w:rPr>
           </w:pPr>
-          <w:hyperlink w:anchor="_Toc6564566" w:history="1">
+          <w:hyperlink w:anchor="_Toc10643411" w:history="1">
             <w:r>
               <w:rPr>
                 <w:rStyle w:val="Collegamentoipertestuale"/>
@@ -1495,11 +1498,12 @@
             </w:r>
             <w:r>
               <w:rPr>
-                <w:rFonts w:asciiTheme="minorHAnsi" w:hAnsiTheme="minorHAnsi" w:cstheme="minorBidi"/>
+                <w:rFonts w:asciiTheme="minorHAnsi" w:eastAsia="ＭＳ 明朝" w:hAnsiTheme="minorHAnsi" w:cstheme="minorBidi"/>
                 <w:noProof/>
                 <w:color w:val="auto"/>
                 <w:sz w:val="22"/>
                 <w:szCs w:val="22"/>
+                <w:lang w:eastAsia="ja-JP"/>
               </w:rPr>
               <w:tab/>
             </w:r>
@@ -1529,7 +1533,7 @@
                 <w:noProof/>
                 <w:webHidden/>
               </w:rPr>
-              <w:instrText xml:space="preserve"> PAGEREF _Toc6564566 \h </w:instrText>
+              <w:instrText xml:space="preserve"> PAGEREF _Toc10643411 \h </w:instrText>
             </w:r>
             <w:r>
               <w:rPr>
@@ -1568,14 +1572,15 @@
               <w:tab w:val="right" w:leader="dot" w:pos="9628"/>
             </w:tabs>
             <w:rPr>
-              <w:rFonts w:asciiTheme="minorHAnsi" w:hAnsiTheme="minorHAnsi" w:cstheme="minorBidi"/>
+              <w:rFonts w:asciiTheme="minorHAnsi" w:eastAsia="ＭＳ 明朝" w:hAnsiTheme="minorHAnsi" w:cstheme="minorBidi"/>
               <w:noProof/>
               <w:color w:val="auto"/>
               <w:sz w:val="22"/>
               <w:szCs w:val="22"/>
+              <w:lang w:eastAsia="ja-JP"/>
             </w:rPr>
           </w:pPr>
-          <w:hyperlink w:anchor="_Toc6564567" w:history="1">
+          <w:hyperlink w:anchor="_Toc10643412" w:history="1">
             <w:r>
               <w:rPr>
                 <w:rStyle w:val="Collegamentoipertestuale"/>
@@ -1585,11 +1590,12 @@
             </w:r>
             <w:r>
               <w:rPr>
-                <w:rFonts w:asciiTheme="minorHAnsi" w:hAnsiTheme="minorHAnsi" w:cstheme="minorBidi"/>
+                <w:rFonts w:asciiTheme="minorHAnsi" w:eastAsia="ＭＳ 明朝" w:hAnsiTheme="minorHAnsi" w:cstheme="minorBidi"/>
                 <w:noProof/>
                 <w:color w:val="auto"/>
                 <w:sz w:val="22"/>
                 <w:szCs w:val="22"/>
+                <w:lang w:eastAsia="ja-JP"/>
               </w:rPr>
               <w:tab/>
             </w:r>
@@ -1619,7 +1625,7 @@
                 <w:noProof/>
                 <w:webHidden/>
               </w:rPr>
-              <w:instrText xml:space="preserve"> PAGEREF _Toc6564567 \h </w:instrText>
+              <w:instrText xml:space="preserve"> PAGEREF _Toc10643412 \h </w:instrText>
             </w:r>
             <w:r>
               <w:rPr>
@@ -1658,14 +1664,15 @@
               <w:tab w:val="right" w:leader="dot" w:pos="9628"/>
             </w:tabs>
             <w:rPr>
-              <w:rFonts w:asciiTheme="minorHAnsi" w:hAnsiTheme="minorHAnsi" w:cstheme="minorBidi"/>
+              <w:rFonts w:asciiTheme="minorHAnsi" w:eastAsia="ＭＳ 明朝" w:hAnsiTheme="minorHAnsi" w:cstheme="minorBidi"/>
               <w:noProof/>
               <w:color w:val="auto"/>
               <w:sz w:val="22"/>
               <w:szCs w:val="22"/>
+              <w:lang w:eastAsia="ja-JP"/>
             </w:rPr>
           </w:pPr>
-          <w:hyperlink w:anchor="_Toc6564568" w:history="1">
+          <w:hyperlink w:anchor="_Toc10643413" w:history="1">
             <w:r>
               <w:rPr>
                 <w:rStyle w:val="Collegamentoipertestuale"/>
@@ -1675,11 +1682,12 @@
             </w:r>
             <w:r>
               <w:rPr>
-                <w:rFonts w:asciiTheme="minorHAnsi" w:hAnsiTheme="minorHAnsi" w:cstheme="minorBidi"/>
+                <w:rFonts w:asciiTheme="minorHAnsi" w:eastAsia="ＭＳ 明朝" w:hAnsiTheme="minorHAnsi" w:cstheme="minorBidi"/>
                 <w:noProof/>
                 <w:color w:val="auto"/>
                 <w:sz w:val="22"/>
                 <w:szCs w:val="22"/>
+                <w:lang w:eastAsia="ja-JP"/>
               </w:rPr>
               <w:tab/>
             </w:r>
@@ -1709,7 +1717,7 @@
                 <w:noProof/>
                 <w:webHidden/>
               </w:rPr>
-              <w:instrText xml:space="preserve"> PAGEREF _Toc6564568 \h </w:instrText>
+              <w:instrText xml:space="preserve"> PAGEREF _Toc10643413 \h </w:instrText>
             </w:r>
             <w:r>
               <w:rPr>
@@ -1744,14 +1752,15 @@
           <w:pPr>
             <w:pStyle w:val="Sommario1"/>
             <w:rPr>
-              <w:rFonts w:asciiTheme="minorHAnsi" w:hAnsiTheme="minorHAnsi" w:cstheme="minorBidi"/>
+              <w:rFonts w:asciiTheme="minorHAnsi" w:eastAsia="ＭＳ 明朝" w:hAnsiTheme="minorHAnsi" w:cstheme="minorBidi"/>
               <w:b w:val="0"/>
               <w:color w:val="auto"/>
               <w:sz w:val="22"/>
               <w:szCs w:val="22"/>
+              <w:lang w:eastAsia="ja-JP"/>
             </w:rPr>
           </w:pPr>
-          <w:hyperlink w:anchor="_Toc6564569" w:history="1">
+          <w:hyperlink w:anchor="_Toc10643414" w:history="1">
             <w:r>
               <w:rPr>
                 <w:rStyle w:val="Collegamentoipertestuale"/>
@@ -1760,11 +1769,12 @@
             </w:r>
             <w:r>
               <w:rPr>
-                <w:rFonts w:asciiTheme="minorHAnsi" w:hAnsiTheme="minorHAnsi" w:cstheme="minorBidi"/>
+                <w:rFonts w:asciiTheme="minorHAnsi" w:eastAsia="ＭＳ 明朝" w:hAnsiTheme="minorHAnsi" w:cstheme="minorBidi"/>
                 <w:b w:val="0"/>
                 <w:color w:val="auto"/>
                 <w:sz w:val="22"/>
                 <w:szCs w:val="22"/>
+                <w:lang w:eastAsia="ja-JP"/>
               </w:rPr>
               <w:tab/>
             </w:r>
@@ -1790,7 +1800,7 @@
               <w:rPr>
                 <w:webHidden/>
               </w:rPr>
-              <w:instrText xml:space="preserve"> PAGEREF _Toc6564569 \h </w:instrText>
+              <w:instrText xml:space="preserve"> PAGEREF _Toc10643414 \h </w:instrText>
             </w:r>
             <w:r>
               <w:rPr>
@@ -1825,14 +1835,15 @@
               <w:tab w:val="right" w:leader="dot" w:pos="9628"/>
             </w:tabs>
             <w:rPr>
-              <w:rFonts w:asciiTheme="minorHAnsi" w:hAnsiTheme="minorHAnsi" w:cstheme="minorBidi"/>
+              <w:rFonts w:asciiTheme="minorHAnsi" w:eastAsia="ＭＳ 明朝" w:hAnsiTheme="minorHAnsi" w:cstheme="minorBidi"/>
               <w:noProof/>
               <w:color w:val="auto"/>
               <w:sz w:val="22"/>
               <w:szCs w:val="22"/>
+              <w:lang w:eastAsia="ja-JP"/>
             </w:rPr>
           </w:pPr>
-          <w:hyperlink w:anchor="_Toc6564570" w:history="1">
+          <w:hyperlink w:anchor="_Toc10643415" w:history="1">
             <w:r>
               <w:rPr>
                 <w:rStyle w:val="Collegamentoipertestuale"/>
@@ -1842,11 +1853,12 @@
             </w:r>
             <w:r>
               <w:rPr>
-                <w:rFonts w:asciiTheme="minorHAnsi" w:hAnsiTheme="minorHAnsi" w:cstheme="minorBidi"/>
+                <w:rFonts w:asciiTheme="minorHAnsi" w:eastAsia="ＭＳ 明朝" w:hAnsiTheme="minorHAnsi" w:cstheme="minorBidi"/>
                 <w:noProof/>
                 <w:color w:val="auto"/>
                 <w:sz w:val="22"/>
                 <w:szCs w:val="22"/>
+                <w:lang w:eastAsia="ja-JP"/>
               </w:rPr>
               <w:tab/>
             </w:r>
@@ -1876,7 +1888,7 @@
                 <w:noProof/>
                 <w:webHidden/>
               </w:rPr>
-              <w:instrText xml:space="preserve"> PAGEREF _Toc6564570 \h </w:instrText>
+              <w:instrText xml:space="preserve"> PAGEREF _Toc10643415 \h </w:instrText>
             </w:r>
             <w:r>
               <w:rPr>
@@ -1915,14 +1927,15 @@
               <w:tab w:val="right" w:leader="dot" w:pos="9628"/>
             </w:tabs>
             <w:rPr>
-              <w:rFonts w:asciiTheme="minorHAnsi" w:hAnsiTheme="minorHAnsi" w:cstheme="minorBidi"/>
+              <w:rFonts w:asciiTheme="minorHAnsi" w:eastAsia="ＭＳ 明朝" w:hAnsiTheme="minorHAnsi" w:cstheme="minorBidi"/>
               <w:noProof/>
               <w:color w:val="auto"/>
               <w:sz w:val="22"/>
               <w:szCs w:val="22"/>
+              <w:lang w:eastAsia="ja-JP"/>
             </w:rPr>
           </w:pPr>
-          <w:hyperlink w:anchor="_Toc6564571" w:history="1">
+          <w:hyperlink w:anchor="_Toc10643416" w:history="1">
             <w:r>
               <w:rPr>
                 <w:rStyle w:val="Collegamentoipertestuale"/>
@@ -1932,11 +1945,12 @@
             </w:r>
             <w:r>
               <w:rPr>
-                <w:rFonts w:asciiTheme="minorHAnsi" w:hAnsiTheme="minorHAnsi" w:cstheme="minorBidi"/>
+                <w:rFonts w:asciiTheme="minorHAnsi" w:eastAsia="ＭＳ 明朝" w:hAnsiTheme="minorHAnsi" w:cstheme="minorBidi"/>
                 <w:noProof/>
                 <w:color w:val="auto"/>
                 <w:sz w:val="22"/>
                 <w:szCs w:val="22"/>
+                <w:lang w:eastAsia="ja-JP"/>
               </w:rPr>
               <w:tab/>
             </w:r>
@@ -1966,7 +1980,7 @@
                 <w:noProof/>
                 <w:webHidden/>
               </w:rPr>
-              <w:instrText xml:space="preserve"> PAGEREF _Toc6564571 \h </w:instrText>
+              <w:instrText xml:space="preserve"> PAGEREF _Toc10643416 \h </w:instrText>
             </w:r>
             <w:r>
               <w:rPr>
@@ -2005,14 +2019,15 @@
               <w:tab w:val="right" w:leader="dot" w:pos="9628"/>
             </w:tabs>
             <w:rPr>
-              <w:rFonts w:asciiTheme="minorHAnsi" w:hAnsiTheme="minorHAnsi" w:cstheme="minorBidi"/>
+              <w:rFonts w:asciiTheme="minorHAnsi" w:eastAsia="ＭＳ 明朝" w:hAnsiTheme="minorHAnsi" w:cstheme="minorBidi"/>
               <w:noProof/>
               <w:color w:val="auto"/>
               <w:sz w:val="22"/>
               <w:szCs w:val="22"/>
+              <w:lang w:eastAsia="ja-JP"/>
             </w:rPr>
           </w:pPr>
-          <w:hyperlink w:anchor="_Toc6564572" w:history="1">
+          <w:hyperlink w:anchor="_Toc10643417" w:history="1">
             <w:r>
               <w:rPr>
                 <w:rStyle w:val="Collegamentoipertestuale"/>
@@ -2022,11 +2037,12 @@
             </w:r>
             <w:r>
               <w:rPr>
-                <w:rFonts w:asciiTheme="minorHAnsi" w:hAnsiTheme="minorHAnsi" w:cstheme="minorBidi"/>
+                <w:rFonts w:asciiTheme="minorHAnsi" w:eastAsia="ＭＳ 明朝" w:hAnsiTheme="minorHAnsi" w:cstheme="minorBidi"/>
                 <w:noProof/>
                 <w:color w:val="auto"/>
                 <w:sz w:val="22"/>
                 <w:szCs w:val="22"/>
+                <w:lang w:eastAsia="ja-JP"/>
               </w:rPr>
               <w:tab/>
             </w:r>
@@ -2056,7 +2072,7 @@
                 <w:noProof/>
                 <w:webHidden/>
               </w:rPr>
-              <w:instrText xml:space="preserve"> PAGEREF _Toc6564572 \h </w:instrText>
+              <w:instrText xml:space="preserve"> PAGEREF _Toc10643417 \h </w:instrText>
             </w:r>
             <w:r>
               <w:rPr>
@@ -2095,14 +2111,15 @@
               <w:tab w:val="right" w:leader="dot" w:pos="9628"/>
             </w:tabs>
             <w:rPr>
-              <w:rFonts w:asciiTheme="minorHAnsi" w:hAnsiTheme="minorHAnsi" w:cstheme="minorBidi"/>
+              <w:rFonts w:asciiTheme="minorHAnsi" w:eastAsia="ＭＳ 明朝" w:hAnsiTheme="minorHAnsi" w:cstheme="minorBidi"/>
               <w:noProof/>
               <w:color w:val="auto"/>
               <w:sz w:val="22"/>
               <w:szCs w:val="22"/>
+              <w:lang w:eastAsia="ja-JP"/>
             </w:rPr>
           </w:pPr>
-          <w:hyperlink w:anchor="_Toc6564573" w:history="1">
+          <w:hyperlink w:anchor="_Toc10643418" w:history="1">
             <w:r>
               <w:rPr>
                 <w:rStyle w:val="Collegamentoipertestuale"/>
@@ -2112,11 +2129,12 @@
             </w:r>
             <w:r>
               <w:rPr>
-                <w:rFonts w:asciiTheme="minorHAnsi" w:hAnsiTheme="minorHAnsi" w:cstheme="minorBidi"/>
+                <w:rFonts w:asciiTheme="minorHAnsi" w:eastAsia="ＭＳ 明朝" w:hAnsiTheme="minorHAnsi" w:cstheme="minorBidi"/>
                 <w:noProof/>
                 <w:color w:val="auto"/>
                 <w:sz w:val="22"/>
                 <w:szCs w:val="22"/>
+                <w:lang w:eastAsia="ja-JP"/>
               </w:rPr>
               <w:tab/>
             </w:r>
@@ -2146,7 +2164,7 @@
                 <w:noProof/>
                 <w:webHidden/>
               </w:rPr>
-              <w:instrText xml:space="preserve"> PAGEREF _Toc6564573 \h </w:instrText>
+              <w:instrText xml:space="preserve"> PAGEREF _Toc10643418 \h </w:instrText>
             </w:r>
             <w:r>
               <w:rPr>
@@ -2181,14 +2199,15 @@
           <w:pPr>
             <w:pStyle w:val="Sommario1"/>
             <w:rPr>
-              <w:rFonts w:asciiTheme="minorHAnsi" w:hAnsiTheme="minorHAnsi" w:cstheme="minorBidi"/>
+              <w:rFonts w:asciiTheme="minorHAnsi" w:eastAsia="ＭＳ 明朝" w:hAnsiTheme="minorHAnsi" w:cstheme="minorBidi"/>
               <w:b w:val="0"/>
               <w:color w:val="auto"/>
               <w:sz w:val="22"/>
               <w:szCs w:val="22"/>
+              <w:lang w:eastAsia="ja-JP"/>
             </w:rPr>
           </w:pPr>
-          <w:hyperlink w:anchor="_Toc6564574" w:history="1">
+          <w:hyperlink w:anchor="_Toc10643419" w:history="1">
             <w:r>
               <w:rPr>
                 <w:rStyle w:val="Collegamentoipertestuale"/>
@@ -2197,11 +2216,12 @@
             </w:r>
             <w:r>
               <w:rPr>
-                <w:rFonts w:asciiTheme="minorHAnsi" w:hAnsiTheme="minorHAnsi" w:cstheme="minorBidi"/>
+                <w:rFonts w:asciiTheme="minorHAnsi" w:eastAsia="ＭＳ 明朝" w:hAnsiTheme="minorHAnsi" w:cstheme="minorBidi"/>
                 <w:b w:val="0"/>
                 <w:color w:val="auto"/>
                 <w:sz w:val="22"/>
                 <w:szCs w:val="22"/>
+                <w:lang w:eastAsia="ja-JP"/>
               </w:rPr>
               <w:tab/>
             </w:r>
@@ -2227,7 +2247,7 @@
               <w:rPr>
                 <w:webHidden/>
               </w:rPr>
-              <w:instrText xml:space="preserve"> PAGEREF _Toc6564574 \h </w:instrText>
+              <w:instrText xml:space="preserve"> PAGEREF _Toc10643419 \h </w:instrText>
             </w:r>
             <w:r>
               <w:rPr>
@@ -2262,14 +2282,15 @@
               <w:tab w:val="right" w:leader="dot" w:pos="9628"/>
             </w:tabs>
             <w:rPr>
-              <w:rFonts w:asciiTheme="minorHAnsi" w:hAnsiTheme="minorHAnsi" w:cstheme="minorBidi"/>
+              <w:rFonts w:asciiTheme="minorHAnsi" w:eastAsia="ＭＳ 明朝" w:hAnsiTheme="minorHAnsi" w:cstheme="minorBidi"/>
               <w:noProof/>
               <w:color w:val="auto"/>
               <w:sz w:val="22"/>
               <w:szCs w:val="22"/>
+              <w:lang w:eastAsia="ja-JP"/>
             </w:rPr>
           </w:pPr>
-          <w:hyperlink w:anchor="_Toc6564575" w:history="1">
+          <w:hyperlink w:anchor="_Toc10643420" w:history="1">
             <w:r>
               <w:rPr>
                 <w:rStyle w:val="Collegamentoipertestuale"/>
@@ -2279,11 +2300,12 @@
             </w:r>
             <w:r>
               <w:rPr>
-                <w:rFonts w:asciiTheme="minorHAnsi" w:hAnsiTheme="minorHAnsi" w:cstheme="minorBidi"/>
+                <w:rFonts w:asciiTheme="minorHAnsi" w:eastAsia="ＭＳ 明朝" w:hAnsiTheme="minorHAnsi" w:cstheme="minorBidi"/>
                 <w:noProof/>
                 <w:color w:val="auto"/>
                 <w:sz w:val="22"/>
                 <w:szCs w:val="22"/>
+                <w:lang w:eastAsia="ja-JP"/>
               </w:rPr>
               <w:tab/>
             </w:r>
@@ -2313,7 +2335,7 @@
                 <w:noProof/>
                 <w:webHidden/>
               </w:rPr>
-              <w:instrText xml:space="preserve"> PAGEREF _Toc6564575 \h </w:instrText>
+              <w:instrText xml:space="preserve"> PAGEREF _Toc10643420 \h </w:instrText>
             </w:r>
             <w:r>
               <w:rPr>
@@ -2352,15 +2374,15 @@
               <w:tab w:val="right" w:leader="dot" w:pos="9628"/>
             </w:tabs>
             <w:rPr>
-              <w:rFonts w:asciiTheme="minorHAnsi" w:eastAsiaTheme="minorEastAsia" w:hAnsiTheme="minorHAnsi" w:cstheme="minorBidi"/>
+              <w:rFonts w:asciiTheme="minorHAnsi" w:eastAsia="ＭＳ 明朝" w:hAnsiTheme="minorHAnsi" w:cstheme="minorBidi"/>
               <w:noProof/>
               <w:color w:val="auto"/>
               <w:sz w:val="22"/>
               <w:szCs w:val="22"/>
-              <w:lang w:eastAsia="it-IT"/>
+              <w:lang w:eastAsia="ja-JP"/>
             </w:rPr>
           </w:pPr>
-          <w:hyperlink w:anchor="_Toc6564576" w:history="1">
+          <w:hyperlink w:anchor="_Toc10643421" w:history="1">
             <w:r>
               <w:rPr>
                 <w:rStyle w:val="Collegamentoipertestuale"/>
@@ -2370,12 +2392,12 @@
             </w:r>
             <w:r>
               <w:rPr>
-                <w:rFonts w:asciiTheme="minorHAnsi" w:eastAsiaTheme="minorEastAsia" w:hAnsiTheme="minorHAnsi" w:cstheme="minorBidi"/>
+                <w:rFonts w:asciiTheme="minorHAnsi" w:eastAsia="ＭＳ 明朝" w:hAnsiTheme="minorHAnsi" w:cstheme="minorBidi"/>
                 <w:noProof/>
                 <w:color w:val="auto"/>
                 <w:sz w:val="22"/>
                 <w:szCs w:val="22"/>
-                <w:lang w:eastAsia="it-IT"/>
+                <w:lang w:eastAsia="ja-JP"/>
               </w:rPr>
               <w:tab/>
             </w:r>
@@ -2405,7 +2427,7 @@
                 <w:noProof/>
                 <w:webHidden/>
               </w:rPr>
-              <w:instrText xml:space="preserve"> PAGEREF _Toc6564576 \h </w:instrText>
+              <w:instrText xml:space="preserve"> PAGEREF _Toc10643421 \h </w:instrText>
             </w:r>
             <w:r>
               <w:rPr>
@@ -2444,14 +2466,15 @@
               <w:tab w:val="right" w:leader="dot" w:pos="9628"/>
             </w:tabs>
             <w:rPr>
-              <w:rFonts w:asciiTheme="minorHAnsi" w:hAnsiTheme="minorHAnsi" w:cstheme="minorBidi"/>
+              <w:rFonts w:asciiTheme="minorHAnsi" w:eastAsia="ＭＳ 明朝" w:hAnsiTheme="minorHAnsi" w:cstheme="minorBidi"/>
               <w:noProof/>
               <w:color w:val="auto"/>
               <w:sz w:val="22"/>
               <w:szCs w:val="22"/>
+              <w:lang w:eastAsia="ja-JP"/>
             </w:rPr>
           </w:pPr>
-          <w:hyperlink w:anchor="_Toc6564577" w:history="1">
+          <w:hyperlink w:anchor="_Toc10643422" w:history="1">
             <w:r>
               <w:rPr>
                 <w:rStyle w:val="Collegamentoipertestuale"/>
@@ -2461,11 +2484,12 @@
             </w:r>
             <w:r>
               <w:rPr>
-                <w:rFonts w:asciiTheme="minorHAnsi" w:hAnsiTheme="minorHAnsi" w:cstheme="minorBidi"/>
+                <w:rFonts w:asciiTheme="minorHAnsi" w:eastAsia="ＭＳ 明朝" w:hAnsiTheme="minorHAnsi" w:cstheme="minorBidi"/>
                 <w:noProof/>
                 <w:color w:val="auto"/>
                 <w:sz w:val="22"/>
                 <w:szCs w:val="22"/>
+                <w:lang w:eastAsia="ja-JP"/>
               </w:rPr>
               <w:tab/>
             </w:r>
@@ -2474,7 +2498,7 @@
                 <w:rStyle w:val="Collegamentoipertestuale"/>
                 <w:noProof/>
               </w:rPr>
-              <w:t>Gestore dell’Anagrafica</w:t>
+              <w:t>Anagrafica dei Responsabili</w:t>
             </w:r>
             <w:r>
               <w:rPr>
@@ -2495,7 +2519,7 @@
                 <w:noProof/>
                 <w:webHidden/>
               </w:rPr>
-              <w:instrText xml:space="preserve"> PAGEREF _Toc6564577 \h </w:instrText>
+              <w:instrText xml:space="preserve"> PAGEREF _Toc10643422 \h </w:instrText>
             </w:r>
             <w:r>
               <w:rPr>
@@ -2534,15 +2558,15 @@
               <w:tab w:val="right" w:leader="dot" w:pos="9628"/>
             </w:tabs>
             <w:rPr>
-              <w:rFonts w:asciiTheme="minorHAnsi" w:eastAsiaTheme="minorEastAsia" w:hAnsiTheme="minorHAnsi" w:cstheme="minorBidi"/>
+              <w:rFonts w:asciiTheme="minorHAnsi" w:eastAsia="ＭＳ 明朝" w:hAnsiTheme="minorHAnsi" w:cstheme="minorBidi"/>
               <w:noProof/>
               <w:color w:val="auto"/>
               <w:sz w:val="22"/>
               <w:szCs w:val="22"/>
-              <w:lang w:eastAsia="it-IT"/>
+              <w:lang w:eastAsia="ja-JP"/>
             </w:rPr>
           </w:pPr>
-          <w:hyperlink w:anchor="_Toc6564578" w:history="1">
+          <w:hyperlink w:anchor="_Toc10643423" w:history="1">
             <w:r>
               <w:rPr>
                 <w:rStyle w:val="Collegamentoipertestuale"/>
@@ -2552,12 +2576,12 @@
             </w:r>
             <w:r>
               <w:rPr>
-                <w:rFonts w:asciiTheme="minorHAnsi" w:eastAsiaTheme="minorEastAsia" w:hAnsiTheme="minorHAnsi" w:cstheme="minorBidi"/>
+                <w:rFonts w:asciiTheme="minorHAnsi" w:eastAsia="ＭＳ 明朝" w:hAnsiTheme="minorHAnsi" w:cstheme="minorBidi"/>
                 <w:noProof/>
                 <w:color w:val="auto"/>
                 <w:sz w:val="22"/>
                 <w:szCs w:val="22"/>
-                <w:lang w:eastAsia="it-IT"/>
+                <w:lang w:eastAsia="ja-JP"/>
               </w:rPr>
               <w:tab/>
             </w:r>
@@ -2587,7 +2611,7 @@
                 <w:noProof/>
                 <w:webHidden/>
               </w:rPr>
-              <w:instrText xml:space="preserve"> PAGEREF _Toc6564578 \h </w:instrText>
+              <w:instrText xml:space="preserve"> PAGEREF _Toc10643423 \h </w:instrText>
             </w:r>
             <w:r>
               <w:rPr>
@@ -2626,15 +2650,15 @@
               <w:tab w:val="right" w:leader="dot" w:pos="9628"/>
             </w:tabs>
             <w:rPr>
-              <w:rFonts w:asciiTheme="minorHAnsi" w:eastAsiaTheme="minorEastAsia" w:hAnsiTheme="minorHAnsi" w:cstheme="minorBidi"/>
+              <w:rFonts w:asciiTheme="minorHAnsi" w:eastAsia="ＭＳ 明朝" w:hAnsiTheme="minorHAnsi" w:cstheme="minorBidi"/>
               <w:noProof/>
               <w:color w:val="auto"/>
               <w:sz w:val="22"/>
               <w:szCs w:val="22"/>
-              <w:lang w:eastAsia="it-IT"/>
+              <w:lang w:eastAsia="ja-JP"/>
             </w:rPr>
           </w:pPr>
-          <w:hyperlink w:anchor="_Toc6564579" w:history="1">
+          <w:hyperlink w:anchor="_Toc10643424" w:history="1">
             <w:r>
               <w:rPr>
                 <w:rStyle w:val="Collegamentoipertestuale"/>
@@ -2644,12 +2668,12 @@
             </w:r>
             <w:r>
               <w:rPr>
-                <w:rFonts w:asciiTheme="minorHAnsi" w:eastAsiaTheme="minorEastAsia" w:hAnsiTheme="minorHAnsi" w:cstheme="minorBidi"/>
+                <w:rFonts w:asciiTheme="minorHAnsi" w:eastAsia="ＭＳ 明朝" w:hAnsiTheme="minorHAnsi" w:cstheme="minorBidi"/>
                 <w:noProof/>
                 <w:color w:val="auto"/>
                 <w:sz w:val="22"/>
                 <w:szCs w:val="22"/>
-                <w:lang w:eastAsia="it-IT"/>
+                <w:lang w:eastAsia="ja-JP"/>
               </w:rPr>
               <w:tab/>
             </w:r>
@@ -2679,7 +2703,7 @@
                 <w:noProof/>
                 <w:webHidden/>
               </w:rPr>
-              <w:instrText xml:space="preserve"> PAGEREF _Toc6564579 \h </w:instrText>
+              <w:instrText xml:space="preserve"> PAGEREF _Toc10643424 \h </w:instrText>
             </w:r>
             <w:r>
               <w:rPr>
@@ -2718,15 +2742,15 @@
               <w:tab w:val="right" w:leader="dot" w:pos="9628"/>
             </w:tabs>
             <w:rPr>
-              <w:rFonts w:asciiTheme="minorHAnsi" w:eastAsiaTheme="minorEastAsia" w:hAnsiTheme="minorHAnsi" w:cstheme="minorBidi"/>
+              <w:rFonts w:asciiTheme="minorHAnsi" w:eastAsia="ＭＳ 明朝" w:hAnsiTheme="minorHAnsi" w:cstheme="minorBidi"/>
               <w:noProof/>
               <w:color w:val="auto"/>
               <w:sz w:val="22"/>
               <w:szCs w:val="22"/>
-              <w:lang w:eastAsia="it-IT"/>
+              <w:lang w:eastAsia="ja-JP"/>
             </w:rPr>
           </w:pPr>
-          <w:hyperlink w:anchor="_Toc6564580" w:history="1">
+          <w:hyperlink w:anchor="_Toc10643425" w:history="1">
             <w:r>
               <w:rPr>
                 <w:rStyle w:val="Collegamentoipertestuale"/>
@@ -2736,12 +2760,12 @@
             </w:r>
             <w:r>
               <w:rPr>
-                <w:rFonts w:asciiTheme="minorHAnsi" w:eastAsiaTheme="minorEastAsia" w:hAnsiTheme="minorHAnsi" w:cstheme="minorBidi"/>
+                <w:rFonts w:asciiTheme="minorHAnsi" w:eastAsia="ＭＳ 明朝" w:hAnsiTheme="minorHAnsi" w:cstheme="minorBidi"/>
                 <w:noProof/>
                 <w:color w:val="auto"/>
                 <w:sz w:val="22"/>
                 <w:szCs w:val="22"/>
-                <w:lang w:eastAsia="it-IT"/>
+                <w:lang w:eastAsia="ja-JP"/>
               </w:rPr>
               <w:tab/>
             </w:r>
@@ -2771,7 +2795,7 @@
                 <w:noProof/>
                 <w:webHidden/>
               </w:rPr>
-              <w:instrText xml:space="preserve"> PAGEREF _Toc6564580 \h </w:instrText>
+              <w:instrText xml:space="preserve"> PAGEREF _Toc10643425 \h </w:instrText>
             </w:r>
             <w:r>
               <w:rPr>
@@ -2810,14 +2834,15 @@
               <w:tab w:val="right" w:leader="dot" w:pos="9628"/>
             </w:tabs>
             <w:rPr>
-              <w:rFonts w:asciiTheme="minorHAnsi" w:hAnsiTheme="minorHAnsi" w:cstheme="minorBidi"/>
+              <w:rFonts w:asciiTheme="minorHAnsi" w:eastAsia="ＭＳ 明朝" w:hAnsiTheme="minorHAnsi" w:cstheme="minorBidi"/>
               <w:noProof/>
               <w:color w:val="auto"/>
               <w:sz w:val="22"/>
               <w:szCs w:val="22"/>
+              <w:lang w:eastAsia="ja-JP"/>
             </w:rPr>
           </w:pPr>
-          <w:hyperlink w:anchor="_Toc6564581" w:history="1">
+          <w:hyperlink w:anchor="_Toc10643426" w:history="1">
             <w:r>
               <w:rPr>
                 <w:rStyle w:val="Collegamentoipertestuale"/>
@@ -2827,11 +2852,12 @@
             </w:r>
             <w:r>
               <w:rPr>
-                <w:rFonts w:asciiTheme="minorHAnsi" w:hAnsiTheme="minorHAnsi" w:cstheme="minorBidi"/>
+                <w:rFonts w:asciiTheme="minorHAnsi" w:eastAsia="ＭＳ 明朝" w:hAnsiTheme="minorHAnsi" w:cstheme="minorBidi"/>
                 <w:noProof/>
                 <w:color w:val="auto"/>
                 <w:sz w:val="22"/>
                 <w:szCs w:val="22"/>
+                <w:lang w:eastAsia="ja-JP"/>
               </w:rPr>
               <w:tab/>
             </w:r>
@@ -2861,7 +2887,7 @@
                 <w:noProof/>
                 <w:webHidden/>
               </w:rPr>
-              <w:instrText xml:space="preserve"> PAGEREF _Toc6564581 \h </w:instrText>
+              <w:instrText xml:space="preserve"> PAGEREF _Toc10643426 \h </w:instrText>
             </w:r>
             <w:r>
               <w:rPr>
@@ -2900,15 +2926,15 @@
               <w:tab w:val="right" w:leader="dot" w:pos="9628"/>
             </w:tabs>
             <w:rPr>
-              <w:rFonts w:asciiTheme="minorHAnsi" w:eastAsiaTheme="minorEastAsia" w:hAnsiTheme="minorHAnsi" w:cstheme="minorBidi"/>
+              <w:rFonts w:asciiTheme="minorHAnsi" w:eastAsia="ＭＳ 明朝" w:hAnsiTheme="minorHAnsi" w:cstheme="minorBidi"/>
               <w:noProof/>
               <w:color w:val="auto"/>
               <w:sz w:val="22"/>
               <w:szCs w:val="22"/>
-              <w:lang w:eastAsia="it-IT"/>
+              <w:lang w:eastAsia="ja-JP"/>
             </w:rPr>
           </w:pPr>
-          <w:hyperlink w:anchor="_Toc6564582" w:history="1">
+          <w:hyperlink w:anchor="_Toc10643427" w:history="1">
             <w:r>
               <w:rPr>
                 <w:rStyle w:val="Collegamentoipertestuale"/>
@@ -2918,12 +2944,12 @@
             </w:r>
             <w:r>
               <w:rPr>
-                <w:rFonts w:asciiTheme="minorHAnsi" w:eastAsiaTheme="minorEastAsia" w:hAnsiTheme="minorHAnsi" w:cstheme="minorBidi"/>
+                <w:rFonts w:asciiTheme="minorHAnsi" w:eastAsia="ＭＳ 明朝" w:hAnsiTheme="minorHAnsi" w:cstheme="minorBidi"/>
                 <w:noProof/>
                 <w:color w:val="auto"/>
                 <w:sz w:val="22"/>
                 <w:szCs w:val="22"/>
-                <w:lang w:eastAsia="it-IT"/>
+                <w:lang w:eastAsia="ja-JP"/>
               </w:rPr>
               <w:tab/>
             </w:r>
@@ -2953,7 +2979,7 @@
                 <w:noProof/>
                 <w:webHidden/>
               </w:rPr>
-              <w:instrText xml:space="preserve"> PAGEREF _Toc6564582 \h </w:instrText>
+              <w:instrText xml:space="preserve"> PAGEREF _Toc10643427 \h </w:instrText>
             </w:r>
             <w:r>
               <w:rPr>
@@ -2992,15 +3018,15 @@
               <w:tab w:val="right" w:leader="dot" w:pos="9628"/>
             </w:tabs>
             <w:rPr>
-              <w:rFonts w:asciiTheme="minorHAnsi" w:eastAsiaTheme="minorEastAsia" w:hAnsiTheme="minorHAnsi" w:cstheme="minorBidi"/>
+              <w:rFonts w:asciiTheme="minorHAnsi" w:eastAsia="ＭＳ 明朝" w:hAnsiTheme="minorHAnsi" w:cstheme="minorBidi"/>
               <w:noProof/>
               <w:color w:val="auto"/>
               <w:sz w:val="22"/>
               <w:szCs w:val="22"/>
-              <w:lang w:eastAsia="it-IT"/>
+              <w:lang w:eastAsia="ja-JP"/>
             </w:rPr>
           </w:pPr>
-          <w:hyperlink w:anchor="_Toc6564583" w:history="1">
+          <w:hyperlink w:anchor="_Toc10643428" w:history="1">
             <w:r>
               <w:rPr>
                 <w:rStyle w:val="Collegamentoipertestuale"/>
@@ -3010,12 +3036,12 @@
             </w:r>
             <w:r>
               <w:rPr>
-                <w:rFonts w:asciiTheme="minorHAnsi" w:eastAsiaTheme="minorEastAsia" w:hAnsiTheme="minorHAnsi" w:cstheme="minorBidi"/>
+                <w:rFonts w:asciiTheme="minorHAnsi" w:eastAsia="ＭＳ 明朝" w:hAnsiTheme="minorHAnsi" w:cstheme="minorBidi"/>
                 <w:noProof/>
                 <w:color w:val="auto"/>
                 <w:sz w:val="22"/>
                 <w:szCs w:val="22"/>
-                <w:lang w:eastAsia="it-IT"/>
+                <w:lang w:eastAsia="ja-JP"/>
               </w:rPr>
               <w:tab/>
             </w:r>
@@ -3045,7 +3071,7 @@
                 <w:noProof/>
                 <w:webHidden/>
               </w:rPr>
-              <w:instrText xml:space="preserve"> PAGEREF _Toc6564583 \h </w:instrText>
+              <w:instrText xml:space="preserve"> PAGEREF _Toc10643428 \h </w:instrText>
             </w:r>
             <w:r>
               <w:rPr>
@@ -3084,15 +3110,15 @@
               <w:tab w:val="right" w:leader="dot" w:pos="9628"/>
             </w:tabs>
             <w:rPr>
-              <w:rFonts w:asciiTheme="minorHAnsi" w:eastAsiaTheme="minorEastAsia" w:hAnsiTheme="minorHAnsi" w:cstheme="minorBidi"/>
+              <w:rFonts w:asciiTheme="minorHAnsi" w:eastAsia="ＭＳ 明朝" w:hAnsiTheme="minorHAnsi" w:cstheme="minorBidi"/>
               <w:noProof/>
               <w:color w:val="auto"/>
               <w:sz w:val="22"/>
               <w:szCs w:val="22"/>
-              <w:lang w:eastAsia="it-IT"/>
+              <w:lang w:eastAsia="ja-JP"/>
             </w:rPr>
           </w:pPr>
-          <w:hyperlink w:anchor="_Toc6564584" w:history="1">
+          <w:hyperlink w:anchor="_Toc10643429" w:history="1">
             <w:r>
               <w:rPr>
                 <w:rStyle w:val="Collegamentoipertestuale"/>
@@ -3102,12 +3128,12 @@
             </w:r>
             <w:r>
               <w:rPr>
-                <w:rFonts w:asciiTheme="minorHAnsi" w:eastAsiaTheme="minorEastAsia" w:hAnsiTheme="minorHAnsi" w:cstheme="minorBidi"/>
+                <w:rFonts w:asciiTheme="minorHAnsi" w:eastAsia="ＭＳ 明朝" w:hAnsiTheme="minorHAnsi" w:cstheme="minorBidi"/>
                 <w:noProof/>
                 <w:color w:val="auto"/>
                 <w:sz w:val="22"/>
                 <w:szCs w:val="22"/>
-                <w:lang w:eastAsia="it-IT"/>
+                <w:lang w:eastAsia="ja-JP"/>
               </w:rPr>
               <w:tab/>
             </w:r>
@@ -3137,7 +3163,7 @@
                 <w:noProof/>
                 <w:webHidden/>
               </w:rPr>
-              <w:instrText xml:space="preserve"> PAGEREF _Toc6564584 \h </w:instrText>
+              <w:instrText xml:space="preserve"> PAGEREF _Toc10643429 \h </w:instrText>
             </w:r>
             <w:r>
               <w:rPr>
@@ -3176,14 +3202,15 @@
               <w:tab w:val="right" w:leader="dot" w:pos="9628"/>
             </w:tabs>
             <w:rPr>
-              <w:rFonts w:asciiTheme="minorHAnsi" w:hAnsiTheme="minorHAnsi" w:cstheme="minorBidi"/>
+              <w:rFonts w:asciiTheme="minorHAnsi" w:eastAsia="ＭＳ 明朝" w:hAnsiTheme="minorHAnsi" w:cstheme="minorBidi"/>
               <w:noProof/>
               <w:color w:val="auto"/>
               <w:sz w:val="22"/>
               <w:szCs w:val="22"/>
+              <w:lang w:eastAsia="ja-JP"/>
             </w:rPr>
           </w:pPr>
-          <w:hyperlink w:anchor="_Toc6564585" w:history="1">
+          <w:hyperlink w:anchor="_Toc10643430" w:history="1">
             <w:r>
               <w:rPr>
                 <w:rStyle w:val="Collegamentoipertestuale"/>
@@ -3193,11 +3220,12 @@
             </w:r>
             <w:r>
               <w:rPr>
-                <w:rFonts w:asciiTheme="minorHAnsi" w:hAnsiTheme="minorHAnsi" w:cstheme="minorBidi"/>
+                <w:rFonts w:asciiTheme="minorHAnsi" w:eastAsia="ＭＳ 明朝" w:hAnsiTheme="minorHAnsi" w:cstheme="minorBidi"/>
                 <w:noProof/>
                 <w:color w:val="auto"/>
                 <w:sz w:val="22"/>
                 <w:szCs w:val="22"/>
+                <w:lang w:eastAsia="ja-JP"/>
               </w:rPr>
               <w:tab/>
             </w:r>
@@ -3227,7 +3255,7 @@
                 <w:noProof/>
                 <w:webHidden/>
               </w:rPr>
-              <w:instrText xml:space="preserve"> PAGEREF _Toc6564585 \h </w:instrText>
+              <w:instrText xml:space="preserve"> PAGEREF _Toc10643430 \h </w:instrText>
             </w:r>
             <w:r>
               <w:rPr>
@@ -3266,15 +3294,15 @@
               <w:tab w:val="right" w:leader="dot" w:pos="9628"/>
             </w:tabs>
             <w:rPr>
-              <w:rFonts w:asciiTheme="minorHAnsi" w:eastAsiaTheme="minorEastAsia" w:hAnsiTheme="minorHAnsi" w:cstheme="minorBidi"/>
+              <w:rFonts w:asciiTheme="minorHAnsi" w:eastAsia="ＭＳ 明朝" w:hAnsiTheme="minorHAnsi" w:cstheme="minorBidi"/>
               <w:noProof/>
               <w:color w:val="auto"/>
               <w:sz w:val="22"/>
               <w:szCs w:val="22"/>
-              <w:lang w:eastAsia="it-IT"/>
+              <w:lang w:eastAsia="ja-JP"/>
             </w:rPr>
           </w:pPr>
-          <w:hyperlink w:anchor="_Toc6564586" w:history="1">
+          <w:hyperlink w:anchor="_Toc10643431" w:history="1">
             <w:r>
               <w:rPr>
                 <w:rStyle w:val="Collegamentoipertestuale"/>
@@ -3284,12 +3312,12 @@
             </w:r>
             <w:r>
               <w:rPr>
-                <w:rFonts w:asciiTheme="minorHAnsi" w:eastAsiaTheme="minorEastAsia" w:hAnsiTheme="minorHAnsi" w:cstheme="minorBidi"/>
+                <w:rFonts w:asciiTheme="minorHAnsi" w:eastAsia="ＭＳ 明朝" w:hAnsiTheme="minorHAnsi" w:cstheme="minorBidi"/>
                 <w:noProof/>
                 <w:color w:val="auto"/>
                 <w:sz w:val="22"/>
                 <w:szCs w:val="22"/>
-                <w:lang w:eastAsia="it-IT"/>
+                <w:lang w:eastAsia="ja-JP"/>
               </w:rPr>
               <w:tab/>
             </w:r>
@@ -3319,7 +3347,7 @@
                 <w:noProof/>
                 <w:webHidden/>
               </w:rPr>
-              <w:instrText xml:space="preserve"> PAGEREF _Toc6564586 \h </w:instrText>
+              <w:instrText xml:space="preserve"> PAGEREF _Toc10643431 \h </w:instrText>
             </w:r>
             <w:r>
               <w:rPr>
@@ -3358,15 +3386,15 @@
               <w:tab w:val="right" w:leader="dot" w:pos="9628"/>
             </w:tabs>
             <w:rPr>
-              <w:rFonts w:asciiTheme="minorHAnsi" w:eastAsiaTheme="minorEastAsia" w:hAnsiTheme="minorHAnsi" w:cstheme="minorBidi"/>
+              <w:rFonts w:asciiTheme="minorHAnsi" w:eastAsia="ＭＳ 明朝" w:hAnsiTheme="minorHAnsi" w:cstheme="minorBidi"/>
               <w:noProof/>
               <w:color w:val="auto"/>
               <w:sz w:val="22"/>
               <w:szCs w:val="22"/>
-              <w:lang w:eastAsia="it-IT"/>
+              <w:lang w:eastAsia="ja-JP"/>
             </w:rPr>
           </w:pPr>
-          <w:hyperlink w:anchor="_Toc6564587" w:history="1">
+          <w:hyperlink w:anchor="_Toc10643432" w:history="1">
             <w:r>
               <w:rPr>
                 <w:rStyle w:val="Collegamentoipertestuale"/>
@@ -3376,12 +3404,12 @@
             </w:r>
             <w:r>
               <w:rPr>
-                <w:rFonts w:asciiTheme="minorHAnsi" w:eastAsiaTheme="minorEastAsia" w:hAnsiTheme="minorHAnsi" w:cstheme="minorBidi"/>
+                <w:rFonts w:asciiTheme="minorHAnsi" w:eastAsia="ＭＳ 明朝" w:hAnsiTheme="minorHAnsi" w:cstheme="minorBidi"/>
                 <w:noProof/>
                 <w:color w:val="auto"/>
                 <w:sz w:val="22"/>
                 <w:szCs w:val="22"/>
-                <w:lang w:eastAsia="it-IT"/>
+                <w:lang w:eastAsia="ja-JP"/>
               </w:rPr>
               <w:tab/>
             </w:r>
@@ -3411,7 +3439,7 @@
                 <w:noProof/>
                 <w:webHidden/>
               </w:rPr>
-              <w:instrText xml:space="preserve"> PAGEREF _Toc6564587 \h </w:instrText>
+              <w:instrText xml:space="preserve"> PAGEREF _Toc10643432 \h </w:instrText>
             </w:r>
             <w:r>
               <w:rPr>
@@ -3450,15 +3478,15 @@
               <w:tab w:val="right" w:leader="dot" w:pos="9628"/>
             </w:tabs>
             <w:rPr>
-              <w:rFonts w:asciiTheme="minorHAnsi" w:eastAsiaTheme="minorEastAsia" w:hAnsiTheme="minorHAnsi" w:cstheme="minorBidi"/>
+              <w:rFonts w:asciiTheme="minorHAnsi" w:eastAsia="ＭＳ 明朝" w:hAnsiTheme="minorHAnsi" w:cstheme="minorBidi"/>
               <w:noProof/>
               <w:color w:val="auto"/>
               <w:sz w:val="22"/>
               <w:szCs w:val="22"/>
-              <w:lang w:eastAsia="it-IT"/>
+              <w:lang w:eastAsia="ja-JP"/>
             </w:rPr>
           </w:pPr>
-          <w:hyperlink w:anchor="_Toc6564588" w:history="1">
+          <w:hyperlink w:anchor="_Toc10643433" w:history="1">
             <w:r>
               <w:rPr>
                 <w:rStyle w:val="Collegamentoipertestuale"/>
@@ -3468,12 +3496,12 @@
             </w:r>
             <w:r>
               <w:rPr>
-                <w:rFonts w:asciiTheme="minorHAnsi" w:eastAsiaTheme="minorEastAsia" w:hAnsiTheme="minorHAnsi" w:cstheme="minorBidi"/>
+                <w:rFonts w:asciiTheme="minorHAnsi" w:eastAsia="ＭＳ 明朝" w:hAnsiTheme="minorHAnsi" w:cstheme="minorBidi"/>
                 <w:noProof/>
                 <w:color w:val="auto"/>
                 <w:sz w:val="22"/>
                 <w:szCs w:val="22"/>
-                <w:lang w:eastAsia="it-IT"/>
+                <w:lang w:eastAsia="ja-JP"/>
               </w:rPr>
               <w:tab/>
             </w:r>
@@ -3503,7 +3531,7 @@
                 <w:noProof/>
                 <w:webHidden/>
               </w:rPr>
-              <w:instrText xml:space="preserve"> PAGEREF _Toc6564588 \h </w:instrText>
+              <w:instrText xml:space="preserve"> PAGEREF _Toc10643433 \h </w:instrText>
             </w:r>
             <w:r>
               <w:rPr>
@@ -3542,15 +3570,15 @@
               <w:tab w:val="right" w:leader="dot" w:pos="9628"/>
             </w:tabs>
             <w:rPr>
-              <w:rFonts w:asciiTheme="minorHAnsi" w:eastAsiaTheme="minorEastAsia" w:hAnsiTheme="minorHAnsi" w:cstheme="minorBidi"/>
+              <w:rFonts w:asciiTheme="minorHAnsi" w:eastAsia="ＭＳ 明朝" w:hAnsiTheme="minorHAnsi" w:cstheme="minorBidi"/>
               <w:noProof/>
               <w:color w:val="auto"/>
               <w:sz w:val="22"/>
               <w:szCs w:val="22"/>
-              <w:lang w:eastAsia="it-IT"/>
+              <w:lang w:eastAsia="ja-JP"/>
             </w:rPr>
           </w:pPr>
-          <w:hyperlink w:anchor="_Toc6564589" w:history="1">
+          <w:hyperlink w:anchor="_Toc10643434" w:history="1">
             <w:r>
               <w:rPr>
                 <w:rStyle w:val="Collegamentoipertestuale"/>
@@ -3560,12 +3588,12 @@
             </w:r>
             <w:r>
               <w:rPr>
-                <w:rFonts w:asciiTheme="minorHAnsi" w:eastAsiaTheme="minorEastAsia" w:hAnsiTheme="minorHAnsi" w:cstheme="minorBidi"/>
+                <w:rFonts w:asciiTheme="minorHAnsi" w:eastAsia="ＭＳ 明朝" w:hAnsiTheme="minorHAnsi" w:cstheme="minorBidi"/>
                 <w:noProof/>
                 <w:color w:val="auto"/>
                 <w:sz w:val="22"/>
                 <w:szCs w:val="22"/>
-                <w:lang w:eastAsia="it-IT"/>
+                <w:lang w:eastAsia="ja-JP"/>
               </w:rPr>
               <w:tab/>
             </w:r>
@@ -3595,7 +3623,7 @@
                 <w:noProof/>
                 <w:webHidden/>
               </w:rPr>
-              <w:instrText xml:space="preserve"> PAGEREF _Toc6564589 \h </w:instrText>
+              <w:instrText xml:space="preserve"> PAGEREF _Toc10643434 \h </w:instrText>
             </w:r>
             <w:r>
               <w:rPr>
@@ -3634,14 +3662,15 @@
               <w:tab w:val="right" w:leader="dot" w:pos="9628"/>
             </w:tabs>
             <w:rPr>
-              <w:rFonts w:asciiTheme="minorHAnsi" w:hAnsiTheme="minorHAnsi" w:cstheme="minorBidi"/>
+              <w:rFonts w:asciiTheme="minorHAnsi" w:eastAsia="ＭＳ 明朝" w:hAnsiTheme="minorHAnsi" w:cstheme="minorBidi"/>
               <w:noProof/>
               <w:color w:val="auto"/>
               <w:sz w:val="22"/>
               <w:szCs w:val="22"/>
+              <w:lang w:eastAsia="ja-JP"/>
             </w:rPr>
           </w:pPr>
-          <w:hyperlink w:anchor="_Toc6564590" w:history="1">
+          <w:hyperlink w:anchor="_Toc10643435" w:history="1">
             <w:r>
               <w:rPr>
                 <w:rStyle w:val="Collegamentoipertestuale"/>
@@ -3651,11 +3680,12 @@
             </w:r>
             <w:r>
               <w:rPr>
-                <w:rFonts w:asciiTheme="minorHAnsi" w:hAnsiTheme="minorHAnsi" w:cstheme="minorBidi"/>
+                <w:rFonts w:asciiTheme="minorHAnsi" w:eastAsia="ＭＳ 明朝" w:hAnsiTheme="minorHAnsi" w:cstheme="minorBidi"/>
                 <w:noProof/>
                 <w:color w:val="auto"/>
                 <w:sz w:val="22"/>
                 <w:szCs w:val="22"/>
+                <w:lang w:eastAsia="ja-JP"/>
               </w:rPr>
               <w:tab/>
             </w:r>
@@ -3685,7 +3715,7 @@
                 <w:noProof/>
                 <w:webHidden/>
               </w:rPr>
-              <w:instrText xml:space="preserve"> PAGEREF _Toc6564590 \h </w:instrText>
+              <w:instrText xml:space="preserve"> PAGEREF _Toc10643435 \h </w:instrText>
             </w:r>
             <w:r>
               <w:rPr>
@@ -3724,15 +3754,15 @@
               <w:tab w:val="right" w:leader="dot" w:pos="9628"/>
             </w:tabs>
             <w:rPr>
-              <w:rFonts w:asciiTheme="minorHAnsi" w:eastAsiaTheme="minorEastAsia" w:hAnsiTheme="minorHAnsi" w:cstheme="minorBidi"/>
+              <w:rFonts w:asciiTheme="minorHAnsi" w:eastAsia="ＭＳ 明朝" w:hAnsiTheme="minorHAnsi" w:cstheme="minorBidi"/>
               <w:noProof/>
               <w:color w:val="auto"/>
               <w:sz w:val="22"/>
               <w:szCs w:val="22"/>
-              <w:lang w:eastAsia="it-IT"/>
+              <w:lang w:eastAsia="ja-JP"/>
             </w:rPr>
           </w:pPr>
-          <w:hyperlink w:anchor="_Toc6564591" w:history="1">
+          <w:hyperlink w:anchor="_Toc10643436" w:history="1">
             <w:r>
               <w:rPr>
                 <w:rStyle w:val="Collegamentoipertestuale"/>
@@ -3742,12 +3772,12 @@
             </w:r>
             <w:r>
               <w:rPr>
-                <w:rFonts w:asciiTheme="minorHAnsi" w:eastAsiaTheme="minorEastAsia" w:hAnsiTheme="minorHAnsi" w:cstheme="minorBidi"/>
+                <w:rFonts w:asciiTheme="minorHAnsi" w:eastAsia="ＭＳ 明朝" w:hAnsiTheme="minorHAnsi" w:cstheme="minorBidi"/>
                 <w:noProof/>
                 <w:color w:val="auto"/>
                 <w:sz w:val="22"/>
                 <w:szCs w:val="22"/>
-                <w:lang w:eastAsia="it-IT"/>
+                <w:lang w:eastAsia="ja-JP"/>
               </w:rPr>
               <w:tab/>
             </w:r>
@@ -3777,7 +3807,7 @@
                 <w:noProof/>
                 <w:webHidden/>
               </w:rPr>
-              <w:instrText xml:space="preserve"> PAGEREF _Toc6564591 \h </w:instrText>
+              <w:instrText xml:space="preserve"> PAGEREF _Toc10643436 \h </w:instrText>
             </w:r>
             <w:r>
               <w:rPr>
@@ -3816,15 +3846,15 @@
               <w:tab w:val="right" w:leader="dot" w:pos="9628"/>
             </w:tabs>
             <w:rPr>
-              <w:rFonts w:asciiTheme="minorHAnsi" w:eastAsiaTheme="minorEastAsia" w:hAnsiTheme="minorHAnsi" w:cstheme="minorBidi"/>
+              <w:rFonts w:asciiTheme="minorHAnsi" w:eastAsia="ＭＳ 明朝" w:hAnsiTheme="minorHAnsi" w:cstheme="minorBidi"/>
               <w:noProof/>
               <w:color w:val="auto"/>
               <w:sz w:val="22"/>
               <w:szCs w:val="22"/>
-              <w:lang w:eastAsia="it-IT"/>
+              <w:lang w:eastAsia="ja-JP"/>
             </w:rPr>
           </w:pPr>
-          <w:hyperlink w:anchor="_Toc6564592" w:history="1">
+          <w:hyperlink w:anchor="_Toc10643437" w:history="1">
             <w:r>
               <w:rPr>
                 <w:rStyle w:val="Collegamentoipertestuale"/>
@@ -3834,12 +3864,12 @@
             </w:r>
             <w:r>
               <w:rPr>
-                <w:rFonts w:asciiTheme="minorHAnsi" w:eastAsiaTheme="minorEastAsia" w:hAnsiTheme="minorHAnsi" w:cstheme="minorBidi"/>
+                <w:rFonts w:asciiTheme="minorHAnsi" w:eastAsia="ＭＳ 明朝" w:hAnsiTheme="minorHAnsi" w:cstheme="minorBidi"/>
                 <w:noProof/>
                 <w:color w:val="auto"/>
                 <w:sz w:val="22"/>
                 <w:szCs w:val="22"/>
-                <w:lang w:eastAsia="it-IT"/>
+                <w:lang w:eastAsia="ja-JP"/>
               </w:rPr>
               <w:tab/>
             </w:r>
@@ -3869,7 +3899,7 @@
                 <w:noProof/>
                 <w:webHidden/>
               </w:rPr>
-              <w:instrText xml:space="preserve"> PAGEREF _Toc6564592 \h </w:instrText>
+              <w:instrText xml:space="preserve"> PAGEREF _Toc10643437 \h </w:instrText>
             </w:r>
             <w:r>
               <w:rPr>
@@ -3908,15 +3938,15 @@
               <w:tab w:val="right" w:leader="dot" w:pos="9628"/>
             </w:tabs>
             <w:rPr>
-              <w:rFonts w:asciiTheme="minorHAnsi" w:eastAsiaTheme="minorEastAsia" w:hAnsiTheme="minorHAnsi" w:cstheme="minorBidi"/>
+              <w:rFonts w:asciiTheme="minorHAnsi" w:eastAsia="ＭＳ 明朝" w:hAnsiTheme="minorHAnsi" w:cstheme="minorBidi"/>
               <w:noProof/>
               <w:color w:val="auto"/>
               <w:sz w:val="22"/>
               <w:szCs w:val="22"/>
-              <w:lang w:eastAsia="it-IT"/>
+              <w:lang w:eastAsia="ja-JP"/>
             </w:rPr>
           </w:pPr>
-          <w:hyperlink w:anchor="_Toc6564593" w:history="1">
+          <w:hyperlink w:anchor="_Toc10643438" w:history="1">
             <w:r>
               <w:rPr>
                 <w:rStyle w:val="Collegamentoipertestuale"/>
@@ -3926,12 +3956,12 @@
             </w:r>
             <w:r>
               <w:rPr>
-                <w:rFonts w:asciiTheme="minorHAnsi" w:eastAsiaTheme="minorEastAsia" w:hAnsiTheme="minorHAnsi" w:cstheme="minorBidi"/>
+                <w:rFonts w:asciiTheme="minorHAnsi" w:eastAsia="ＭＳ 明朝" w:hAnsiTheme="minorHAnsi" w:cstheme="minorBidi"/>
                 <w:noProof/>
                 <w:color w:val="auto"/>
                 <w:sz w:val="22"/>
                 <w:szCs w:val="22"/>
-                <w:lang w:eastAsia="it-IT"/>
+                <w:lang w:eastAsia="ja-JP"/>
               </w:rPr>
               <w:tab/>
             </w:r>
@@ -3961,7 +3991,7 @@
                 <w:noProof/>
                 <w:webHidden/>
               </w:rPr>
-              <w:instrText xml:space="preserve"> PAGEREF _Toc6564593 \h </w:instrText>
+              <w:instrText xml:space="preserve"> PAGEREF _Toc10643438 \h </w:instrText>
             </w:r>
             <w:r>
               <w:rPr>
@@ -3986,83 +4016,6 @@
             <w:r>
               <w:rPr>
                 <w:noProof/>
-                <w:webHidden/>
-              </w:rPr>
-              <w:fldChar w:fldCharType="end"/>
-            </w:r>
-          </w:hyperlink>
-        </w:p>
-        <w:p>
-          <w:pPr>
-            <w:pStyle w:val="Sommario1"/>
-            <w:rPr>
-              <w:rFonts w:asciiTheme="minorHAnsi" w:hAnsiTheme="minorHAnsi" w:cstheme="minorBidi"/>
-              <w:b w:val="0"/>
-              <w:color w:val="auto"/>
-              <w:sz w:val="22"/>
-              <w:szCs w:val="22"/>
-            </w:rPr>
-          </w:pPr>
-          <w:hyperlink w:anchor="_Toc6564594" w:history="1">
-            <w:r>
-              <w:rPr>
-                <w:rStyle w:val="Collegamentoipertestuale"/>
-              </w:rPr>
-              <w:t>4</w:t>
-            </w:r>
-            <w:r>
-              <w:rPr>
-                <w:rFonts w:asciiTheme="minorHAnsi" w:hAnsiTheme="minorHAnsi" w:cstheme="minorBidi"/>
-                <w:b w:val="0"/>
-                <w:color w:val="auto"/>
-                <w:sz w:val="22"/>
-                <w:szCs w:val="22"/>
-              </w:rPr>
-              <w:tab/>
-            </w:r>
-            <w:r>
-              <w:rPr>
-                <w:rStyle w:val="Collegamentoipertestuale"/>
-              </w:rPr>
-              <w:t>Requisiti non Funzionali</w:t>
-            </w:r>
-            <w:r>
-              <w:rPr>
-                <w:webHidden/>
-              </w:rPr>
-              <w:tab/>
-            </w:r>
-            <w:r>
-              <w:rPr>
-                <w:webHidden/>
-              </w:rPr>
-              <w:fldChar w:fldCharType="begin"/>
-            </w:r>
-            <w:r>
-              <w:rPr>
-                <w:webHidden/>
-              </w:rPr>
-              <w:instrText xml:space="preserve"> PAGEREF _Toc6564594 \h </w:instrText>
-            </w:r>
-            <w:r>
-              <w:rPr>
-                <w:webHidden/>
-              </w:rPr>
-            </w:r>
-            <w:r>
-              <w:rPr>
-                <w:webHidden/>
-              </w:rPr>
-              <w:fldChar w:fldCharType="separate"/>
-            </w:r>
-            <w:r>
-              <w:rPr>
-                <w:webHidden/>
-              </w:rPr>
-              <w:t>11</w:t>
-            </w:r>
-            <w:r>
-              <w:rPr>
                 <w:webHidden/>
               </w:rPr>
               <w:fldChar w:fldCharType="end"/>
@@ -4077,28 +4030,30 @@
               <w:tab w:val="right" w:leader="dot" w:pos="9628"/>
             </w:tabs>
             <w:rPr>
-              <w:rFonts w:asciiTheme="minorHAnsi" w:hAnsiTheme="minorHAnsi" w:cstheme="minorBidi"/>
+              <w:rFonts w:asciiTheme="minorHAnsi" w:eastAsia="ＭＳ 明朝" w:hAnsiTheme="minorHAnsi" w:cstheme="minorBidi"/>
               <w:noProof/>
               <w:color w:val="auto"/>
               <w:sz w:val="22"/>
               <w:szCs w:val="22"/>
+              <w:lang w:eastAsia="ja-JP"/>
             </w:rPr>
           </w:pPr>
-          <w:hyperlink w:anchor="_Toc6564595" w:history="1">
+          <w:hyperlink w:anchor="_Toc10643439" w:history="1">
             <w:r>
               <w:rPr>
                 <w:rStyle w:val="Collegamentoipertestuale"/>
                 <w:noProof/>
               </w:rPr>
-              <w:t>4.1</w:t>
-            </w:r>
-            <w:r>
-              <w:rPr>
-                <w:rFonts w:asciiTheme="minorHAnsi" w:hAnsiTheme="minorHAnsi" w:cstheme="minorBidi"/>
+              <w:t>3.6</w:t>
+            </w:r>
+            <w:r>
+              <w:rPr>
+                <w:rFonts w:asciiTheme="minorHAnsi" w:eastAsia="ＭＳ 明朝" w:hAnsiTheme="minorHAnsi" w:cstheme="minorBidi"/>
                 <w:noProof/>
                 <w:color w:val="auto"/>
                 <w:sz w:val="22"/>
                 <w:szCs w:val="22"/>
+                <w:lang w:eastAsia="ja-JP"/>
               </w:rPr>
               <w:tab/>
             </w:r>
@@ -4107,7 +4062,7 @@
                 <w:rStyle w:val="Collegamentoipertestuale"/>
                 <w:noProof/>
               </w:rPr>
-              <w:t>Requisiti di Prestazioni</w:t>
+              <w:t>Manuale</w:t>
             </w:r>
             <w:r>
               <w:rPr>
@@ -4128,7 +4083,7 @@
                 <w:noProof/>
                 <w:webHidden/>
               </w:rPr>
-              <w:instrText xml:space="preserve"> PAGEREF _Toc6564595 \h </w:instrText>
+              <w:instrText xml:space="preserve"> PAGEREF _Toc10643439 \h </w:instrText>
             </w:r>
             <w:r>
               <w:rPr>
@@ -4148,11 +4103,90 @@
                 <w:noProof/>
                 <w:webHidden/>
               </w:rPr>
+              <w:t>10</w:t>
+            </w:r>
+            <w:r>
+              <w:rPr>
+                <w:noProof/>
+                <w:webHidden/>
+              </w:rPr>
+              <w:fldChar w:fldCharType="end"/>
+            </w:r>
+          </w:hyperlink>
+        </w:p>
+        <w:p>
+          <w:pPr>
+            <w:pStyle w:val="Sommario1"/>
+            <w:rPr>
+              <w:rFonts w:asciiTheme="minorHAnsi" w:eastAsia="ＭＳ 明朝" w:hAnsiTheme="minorHAnsi" w:cstheme="minorBidi"/>
+              <w:b w:val="0"/>
+              <w:color w:val="auto"/>
+              <w:sz w:val="22"/>
+              <w:szCs w:val="22"/>
+              <w:lang w:eastAsia="ja-JP"/>
+            </w:rPr>
+          </w:pPr>
+          <w:hyperlink w:anchor="_Toc10643440" w:history="1">
+            <w:r>
+              <w:rPr>
+                <w:rStyle w:val="Collegamentoipertestuale"/>
+              </w:rPr>
+              <w:t>4</w:t>
+            </w:r>
+            <w:r>
+              <w:rPr>
+                <w:rFonts w:asciiTheme="minorHAnsi" w:eastAsia="ＭＳ 明朝" w:hAnsiTheme="minorHAnsi" w:cstheme="minorBidi"/>
+                <w:b w:val="0"/>
+                <w:color w:val="auto"/>
+                <w:sz w:val="22"/>
+                <w:szCs w:val="22"/>
+                <w:lang w:eastAsia="ja-JP"/>
+              </w:rPr>
+              <w:tab/>
+            </w:r>
+            <w:r>
+              <w:rPr>
+                <w:rStyle w:val="Collegamentoipertestuale"/>
+              </w:rPr>
+              <w:t>Requisiti non Funzionali</w:t>
+            </w:r>
+            <w:r>
+              <w:rPr>
+                <w:webHidden/>
+              </w:rPr>
+              <w:tab/>
+            </w:r>
+            <w:r>
+              <w:rPr>
+                <w:webHidden/>
+              </w:rPr>
+              <w:fldChar w:fldCharType="begin"/>
+            </w:r>
+            <w:r>
+              <w:rPr>
+                <w:webHidden/>
+              </w:rPr>
+              <w:instrText xml:space="preserve"> PAGEREF _Toc10643440 \h </w:instrText>
+            </w:r>
+            <w:r>
+              <w:rPr>
+                <w:webHidden/>
+              </w:rPr>
+            </w:r>
+            <w:r>
+              <w:rPr>
+                <w:webHidden/>
+              </w:rPr>
+              <w:fldChar w:fldCharType="separate"/>
+            </w:r>
+            <w:r>
+              <w:rPr>
+                <w:webHidden/>
+              </w:rPr>
               <w:t>11</w:t>
             </w:r>
             <w:r>
               <w:rPr>
-                <w:noProof/>
                 <w:webHidden/>
               </w:rPr>
               <w:fldChar w:fldCharType="end"/>
@@ -4167,28 +4201,30 @@
               <w:tab w:val="right" w:leader="dot" w:pos="9628"/>
             </w:tabs>
             <w:rPr>
-              <w:rFonts w:asciiTheme="minorHAnsi" w:hAnsiTheme="minorHAnsi" w:cstheme="minorBidi"/>
+              <w:rFonts w:asciiTheme="minorHAnsi" w:eastAsia="ＭＳ 明朝" w:hAnsiTheme="minorHAnsi" w:cstheme="minorBidi"/>
               <w:noProof/>
               <w:color w:val="auto"/>
               <w:sz w:val="22"/>
               <w:szCs w:val="22"/>
+              <w:lang w:eastAsia="ja-JP"/>
             </w:rPr>
           </w:pPr>
-          <w:hyperlink w:anchor="_Toc6564596" w:history="1">
+          <w:hyperlink w:anchor="_Toc10643441" w:history="1">
             <w:r>
               <w:rPr>
                 <w:rStyle w:val="Collegamentoipertestuale"/>
                 <w:noProof/>
               </w:rPr>
-              <w:t>4.2</w:t>
-            </w:r>
-            <w:r>
-              <w:rPr>
-                <w:rFonts w:asciiTheme="minorHAnsi" w:hAnsiTheme="minorHAnsi" w:cstheme="minorBidi"/>
+              <w:t>4.1</w:t>
+            </w:r>
+            <w:r>
+              <w:rPr>
+                <w:rFonts w:asciiTheme="minorHAnsi" w:eastAsia="ＭＳ 明朝" w:hAnsiTheme="minorHAnsi" w:cstheme="minorBidi"/>
                 <w:noProof/>
                 <w:color w:val="auto"/>
                 <w:sz w:val="22"/>
                 <w:szCs w:val="22"/>
+                <w:lang w:eastAsia="ja-JP"/>
               </w:rPr>
               <w:tab/>
             </w:r>
@@ -4197,7 +4233,7 @@
                 <w:rStyle w:val="Collegamentoipertestuale"/>
                 <w:noProof/>
               </w:rPr>
-              <w:t>Requisiti di Sicurezza</w:t>
+              <w:t>Requisiti di Prestazioni</w:t>
             </w:r>
             <w:r>
               <w:rPr>
@@ -4218,7 +4254,7 @@
                 <w:noProof/>
                 <w:webHidden/>
               </w:rPr>
-              <w:instrText xml:space="preserve"> PAGEREF _Toc6564596 \h </w:instrText>
+              <w:instrText xml:space="preserve"> PAGEREF _Toc10643441 \h </w:instrText>
             </w:r>
             <w:r>
               <w:rPr>
@@ -4257,28 +4293,30 @@
               <w:tab w:val="right" w:leader="dot" w:pos="9628"/>
             </w:tabs>
             <w:rPr>
-              <w:rFonts w:asciiTheme="minorHAnsi" w:hAnsiTheme="minorHAnsi" w:cstheme="minorBidi"/>
+              <w:rFonts w:asciiTheme="minorHAnsi" w:eastAsia="ＭＳ 明朝" w:hAnsiTheme="minorHAnsi" w:cstheme="minorBidi"/>
               <w:noProof/>
               <w:color w:val="auto"/>
               <w:sz w:val="22"/>
               <w:szCs w:val="22"/>
+              <w:lang w:eastAsia="ja-JP"/>
             </w:rPr>
           </w:pPr>
-          <w:hyperlink w:anchor="_Toc6564597" w:history="1">
+          <w:hyperlink w:anchor="_Toc10643442" w:history="1">
             <w:r>
               <w:rPr>
                 <w:rStyle w:val="Collegamentoipertestuale"/>
                 <w:noProof/>
               </w:rPr>
-              <w:t>4.3</w:t>
-            </w:r>
-            <w:r>
-              <w:rPr>
-                <w:rFonts w:asciiTheme="minorHAnsi" w:hAnsiTheme="minorHAnsi" w:cstheme="minorBidi"/>
+              <w:t>4.2</w:t>
+            </w:r>
+            <w:r>
+              <w:rPr>
+                <w:rFonts w:asciiTheme="minorHAnsi" w:eastAsia="ＭＳ 明朝" w:hAnsiTheme="minorHAnsi" w:cstheme="minorBidi"/>
                 <w:noProof/>
                 <w:color w:val="auto"/>
                 <w:sz w:val="22"/>
                 <w:szCs w:val="22"/>
+                <w:lang w:eastAsia="ja-JP"/>
               </w:rPr>
               <w:tab/>
             </w:r>
@@ -4287,7 +4325,7 @@
                 <w:rStyle w:val="Collegamentoipertestuale"/>
                 <w:noProof/>
               </w:rPr>
-              <w:t>Requisiti di Qualità del Software</w:t>
+              <w:t>Requisiti di Sicurezza</w:t>
             </w:r>
             <w:r>
               <w:rPr>
@@ -4308,7 +4346,7 @@
                 <w:noProof/>
                 <w:webHidden/>
               </w:rPr>
-              <w:instrText xml:space="preserve"> PAGEREF _Toc6564597 \h </w:instrText>
+              <w:instrText xml:space="preserve"> PAGEREF _Toc10643442 \h </w:instrText>
             </w:r>
             <w:r>
               <w:rPr>
@@ -4343,14 +4381,15 @@
           <w:pPr>
             <w:pStyle w:val="Sommario1"/>
             <w:rPr>
-              <w:rFonts w:asciiTheme="minorHAnsi" w:hAnsiTheme="minorHAnsi" w:cstheme="minorBidi"/>
+              <w:rFonts w:asciiTheme="minorHAnsi" w:eastAsia="ＭＳ 明朝" w:hAnsiTheme="minorHAnsi" w:cstheme="minorBidi"/>
               <w:b w:val="0"/>
               <w:color w:val="auto"/>
               <w:sz w:val="22"/>
               <w:szCs w:val="22"/>
+              <w:lang w:eastAsia="ja-JP"/>
             </w:rPr>
           </w:pPr>
-          <w:hyperlink w:anchor="_Toc6564598" w:history="1">
+          <w:hyperlink w:anchor="_Toc10643443" w:history="1">
             <w:r>
               <w:rPr>
                 <w:rStyle w:val="Collegamentoipertestuale"/>
@@ -4359,11 +4398,12 @@
             </w:r>
             <w:r>
               <w:rPr>
-                <w:rFonts w:asciiTheme="minorHAnsi" w:hAnsiTheme="minorHAnsi" w:cstheme="minorBidi"/>
+                <w:rFonts w:asciiTheme="minorHAnsi" w:eastAsia="ＭＳ 明朝" w:hAnsiTheme="minorHAnsi" w:cstheme="minorBidi"/>
                 <w:b w:val="0"/>
                 <w:color w:val="auto"/>
                 <w:sz w:val="22"/>
                 <w:szCs w:val="22"/>
+                <w:lang w:eastAsia="ja-JP"/>
               </w:rPr>
               <w:tab/>
             </w:r>
@@ -4389,7 +4429,7 @@
               <w:rPr>
                 <w:webHidden/>
               </w:rPr>
-              <w:instrText xml:space="preserve"> PAGEREF _Toc6564598 \h </w:instrText>
+              <w:instrText xml:space="preserve"> PAGEREF _Toc10643443 \h </w:instrText>
             </w:r>
             <w:r>
               <w:rPr>
@@ -4446,12 +4486,12 @@
         </w:numPr>
         <w:spacing w:after="240"/>
       </w:pPr>
-      <w:bookmarkStart w:id="4" w:name="_Toc6564563"/>
+      <w:bookmarkStart w:id="3" w:name="_Toc10643408"/>
       <w:r>
         <w:lastRenderedPageBreak/>
         <w:t>Introduzione</w:t>
       </w:r>
-      <w:bookmarkEnd w:id="4"/>
+      <w:bookmarkEnd w:id="3"/>
       <w:r>
         <w:fldChar w:fldCharType="begin"/>
       </w:r>
@@ -4470,24 +4510,19 @@
           <w:numId w:val="10"/>
         </w:numPr>
       </w:pPr>
-      <w:bookmarkStart w:id="5" w:name="_Toc6564564"/>
+      <w:bookmarkStart w:id="4" w:name="_Toc10643409"/>
       <w:r>
         <w:t>Scopo</w:t>
       </w:r>
-      <w:bookmarkEnd w:id="5"/>
+      <w:bookmarkEnd w:id="4"/>
     </w:p>
     <w:p>
       <w:r>
         <w:t>Lo scopo di questo documento è quello di presentare una descrizione dettagliata del sistema software</w:t>
       </w:r>
       <w:r>
-        <w:t xml:space="preserve"> </w:t>
-      </w:r>
-      <w:proofErr w:type="spellStart"/>
-      <w:r>
-        <w:t>EasyGDPR</w:t>
-      </w:r>
-      <w:proofErr w:type="spellEnd"/>
+        <w:t xml:space="preserve"> EasyGDPR</w:t>
+      </w:r>
       <w:r>
         <w:t xml:space="preserve"> per la gestione delle</w:t>
       </w:r>
@@ -4507,11 +4542,11 @@
           <w:numId w:val="10"/>
         </w:numPr>
       </w:pPr>
-      <w:bookmarkStart w:id="6" w:name="_Toc6564565"/>
+      <w:bookmarkStart w:id="5" w:name="_Toc10643410"/>
       <w:r>
         <w:t>Convenzioni</w:t>
       </w:r>
-      <w:bookmarkEnd w:id="6"/>
+      <w:bookmarkEnd w:id="5"/>
     </w:p>
     <w:p>
       <w:r>
@@ -4556,11 +4591,11 @@
           <w:numId w:val="10"/>
         </w:numPr>
       </w:pPr>
-      <w:bookmarkStart w:id="7" w:name="_Toc6564566"/>
+      <w:bookmarkStart w:id="6" w:name="_Toc10643411"/>
       <w:r>
         <w:t>Destinatari</w:t>
       </w:r>
-      <w:bookmarkEnd w:id="7"/>
+      <w:bookmarkEnd w:id="6"/>
     </w:p>
     <w:p>
       <w:pPr>
@@ -4607,7 +4642,7 @@
           <w:numId w:val="10"/>
         </w:numPr>
       </w:pPr>
-      <w:bookmarkStart w:id="8" w:name="_Toc6564567"/>
+      <w:bookmarkStart w:id="7" w:name="_Toc10643412"/>
       <w:r>
         <w:t>Ambito</w:t>
       </w:r>
@@ -4617,7 +4652,7 @@
       <w:r>
         <w:t>Sistema</w:t>
       </w:r>
-      <w:bookmarkEnd w:id="8"/>
+      <w:bookmarkEnd w:id="7"/>
     </w:p>
     <w:p>
       <w:pPr>
@@ -4697,11 +4732,11 @@
           <w:numId w:val="10"/>
         </w:numPr>
       </w:pPr>
-      <w:bookmarkStart w:id="9" w:name="_Toc6564568"/>
+      <w:bookmarkStart w:id="8" w:name="_Toc10643413"/>
       <w:r>
         <w:t>Riferimenti</w:t>
       </w:r>
-      <w:bookmarkEnd w:id="9"/>
+      <w:bookmarkEnd w:id="8"/>
     </w:p>
     <w:p>
       <w:pPr>
@@ -4712,7 +4747,7 @@
           <w:rStyle w:val="Collegamentoipertestuale"/>
         </w:rPr>
       </w:pPr>
-      <w:bookmarkStart w:id="10" w:name="_Hlk532543289"/>
+      <w:bookmarkStart w:id="9" w:name="_Hlk532543289"/>
       <w:r>
         <w:t xml:space="preserve">Testo del Regolamento Generale Sulla Protezione Dei Dati: </w:t>
       </w:r>
@@ -4756,7 +4791,7 @@
         <w:t xml:space="preserve"> </w:t>
       </w:r>
     </w:p>
-    <w:bookmarkEnd w:id="10"/>
+    <w:bookmarkEnd w:id="9"/>
     <w:p>
       <w:pPr>
         <w:tabs>
@@ -4777,12 +4812,12 @@
         </w:numPr>
         <w:spacing w:after="240"/>
       </w:pPr>
-      <w:bookmarkStart w:id="11" w:name="_Toc6564569"/>
+      <w:bookmarkStart w:id="10" w:name="_Toc10643414"/>
       <w:r>
         <w:lastRenderedPageBreak/>
         <w:t>Descrizione Generale</w:t>
       </w:r>
-      <w:bookmarkEnd w:id="11"/>
+      <w:bookmarkEnd w:id="10"/>
     </w:p>
     <w:p>
       <w:pPr>
@@ -4792,11 +4827,11 @@
           <w:numId w:val="10"/>
         </w:numPr>
       </w:pPr>
-      <w:bookmarkStart w:id="12" w:name="_Toc6564570"/>
+      <w:bookmarkStart w:id="11" w:name="_Toc10643415"/>
       <w:r>
         <w:t>Prospettiva del Prodotto</w:t>
       </w:r>
-      <w:bookmarkEnd w:id="12"/>
+      <w:bookmarkEnd w:id="11"/>
     </w:p>
     <w:p>
       <w:r>
@@ -4812,11 +4847,11 @@
           <w:numId w:val="10"/>
         </w:numPr>
       </w:pPr>
-      <w:bookmarkStart w:id="13" w:name="_Toc6564571"/>
+      <w:bookmarkStart w:id="12" w:name="_Toc10643416"/>
       <w:r>
         <w:t>Funzioni</w:t>
       </w:r>
-      <w:bookmarkEnd w:id="13"/>
+      <w:bookmarkEnd w:id="12"/>
     </w:p>
     <w:p>
       <w:pPr>
@@ -5220,11 +5255,11 @@
           <w:numId w:val="10"/>
         </w:numPr>
       </w:pPr>
-      <w:bookmarkStart w:id="14" w:name="_Toc6564572"/>
+      <w:bookmarkStart w:id="13" w:name="_Toc10643417"/>
       <w:r>
         <w:t>Ambiente Operativo</w:t>
       </w:r>
-      <w:bookmarkEnd w:id="14"/>
+      <w:bookmarkEnd w:id="13"/>
     </w:p>
     <w:p>
       <w:pPr>
@@ -5234,7 +5269,7 @@
           <w:numId w:val="17"/>
         </w:numPr>
       </w:pPr>
-      <w:bookmarkStart w:id="15" w:name="_Hlk532542940"/>
+      <w:bookmarkStart w:id="14" w:name="_Hlk532542940"/>
       <w:r>
         <w:t>Google Chrome</w:t>
       </w:r>
@@ -5280,12 +5315,12 @@
           <w:numId w:val="10"/>
         </w:numPr>
       </w:pPr>
-      <w:bookmarkStart w:id="16" w:name="_Toc6564573"/>
+      <w:bookmarkStart w:id="15" w:name="_Toc10643418"/>
+      <w:bookmarkEnd w:id="14"/>
+      <w:r>
+        <w:t>Dipendenze</w:t>
+      </w:r>
       <w:bookmarkEnd w:id="15"/>
-      <w:r>
-        <w:t>Dipendenze</w:t>
-      </w:r>
-      <w:bookmarkEnd w:id="16"/>
     </w:p>
     <w:p>
       <w:r>
@@ -5316,11 +5351,11 @@
           <w:numId w:val="10"/>
         </w:numPr>
       </w:pPr>
-      <w:bookmarkStart w:id="17" w:name="_Toc6564574"/>
+      <w:bookmarkStart w:id="16" w:name="_Toc10643419"/>
       <w:r>
         <w:t>Requisiti Funzionali</w:t>
       </w:r>
-      <w:bookmarkEnd w:id="17"/>
+      <w:bookmarkEnd w:id="16"/>
     </w:p>
     <w:p>
       <w:pPr>
@@ -5330,10 +5365,11 @@
           <w:numId w:val="10"/>
         </w:numPr>
       </w:pPr>
+      <w:bookmarkStart w:id="17" w:name="_Hlk10643280"/>
       <w:r>
         <w:t xml:space="preserve"> </w:t>
       </w:r>
-      <w:bookmarkStart w:id="18" w:name="_Toc6564575"/>
+      <w:bookmarkStart w:id="18" w:name="_Toc10643420"/>
       <w:r>
         <w:t>Schermata principale</w:t>
       </w:r>
@@ -5347,7 +5383,7 @@
           <w:numId w:val="10"/>
         </w:numPr>
       </w:pPr>
-      <w:bookmarkStart w:id="19" w:name="_Toc6564576"/>
+      <w:bookmarkStart w:id="19" w:name="_Toc10643421"/>
       <w:r>
         <w:t>Presentazione</w:t>
       </w:r>
@@ -5445,6 +5481,7 @@
         <w:t xml:space="preserve"> </w:t>
       </w:r>
     </w:p>
+    <w:bookmarkEnd w:id="17"/>
     <w:p/>
     <w:p>
       <w:pPr>
@@ -5454,17 +5491,17 @@
           <w:numId w:val="10"/>
         </w:numPr>
       </w:pPr>
-      <w:bookmarkStart w:id="20" w:name="_Toc6564577"/>
+      <w:bookmarkStart w:id="20" w:name="_Toc10643422"/>
       <w:r>
         <w:t>Anagrafica</w:t>
       </w:r>
+      <w:r>
+        <w:t xml:space="preserve"> dei</w:t>
+      </w:r>
+      <w:r>
+        <w:t xml:space="preserve"> Responsabili</w:t>
+      </w:r>
       <w:bookmarkEnd w:id="20"/>
-      <w:r>
-        <w:t xml:space="preserve"> dei</w:t>
-      </w:r>
-      <w:r>
-        <w:t xml:space="preserve"> Responsabili</w:t>
-      </w:r>
     </w:p>
     <w:p>
       <w:pPr>
@@ -5474,7 +5511,7 @@
           <w:numId w:val="10"/>
         </w:numPr>
       </w:pPr>
-      <w:bookmarkStart w:id="21" w:name="_Toc6564578"/>
+      <w:bookmarkStart w:id="21" w:name="_Toc10643423"/>
       <w:r>
         <w:t>Presentazione</w:t>
       </w:r>
@@ -5571,7 +5608,7 @@
           <w:numId w:val="10"/>
         </w:numPr>
       </w:pPr>
-      <w:bookmarkStart w:id="22" w:name="_Toc6564579"/>
+      <w:bookmarkStart w:id="22" w:name="_Toc10643424"/>
       <w:r>
         <w:t>Inserimento</w:t>
       </w:r>
@@ -5948,7 +5985,7 @@
           <w:numId w:val="10"/>
         </w:numPr>
       </w:pPr>
-      <w:bookmarkStart w:id="23" w:name="_Toc6564580"/>
+      <w:bookmarkStart w:id="23" w:name="_Toc10643425"/>
       <w:r>
         <w:t>Rimozione</w:t>
       </w:r>
@@ -5996,7 +6033,7 @@
           <w:numId w:val="10"/>
         </w:numPr>
       </w:pPr>
-      <w:bookmarkStart w:id="24" w:name="_Toc6564581"/>
+      <w:bookmarkStart w:id="24" w:name="_Toc10643426"/>
       <w:r>
         <w:t>Registro dei trattamenti</w:t>
       </w:r>
@@ -6010,7 +6047,7 @@
           <w:numId w:val="10"/>
         </w:numPr>
       </w:pPr>
-      <w:bookmarkStart w:id="25" w:name="_Toc6564582"/>
+      <w:bookmarkStart w:id="25" w:name="_Toc10643427"/>
       <w:r>
         <w:t>Presentazione</w:t>
       </w:r>
@@ -6071,7 +6108,7 @@
           <w:numId w:val="10"/>
         </w:numPr>
       </w:pPr>
-      <w:bookmarkStart w:id="26" w:name="_Toc6564583"/>
+      <w:bookmarkStart w:id="26" w:name="_Toc10643428"/>
       <w:r>
         <w:t>Inserimento</w:t>
       </w:r>
@@ -6296,7 +6333,7 @@
           <w:numId w:val="10"/>
         </w:numPr>
       </w:pPr>
-      <w:bookmarkStart w:id="27" w:name="_Toc6564584"/>
+      <w:bookmarkStart w:id="27" w:name="_Toc10643429"/>
       <w:r>
         <w:t>Ricerc</w:t>
       </w:r>
@@ -6325,7 +6362,7 @@
           <w:numId w:val="10"/>
         </w:numPr>
       </w:pPr>
-      <w:bookmarkStart w:id="28" w:name="_Toc6564585"/>
+      <w:bookmarkStart w:id="28" w:name="_Toc10643430"/>
       <w:r>
         <w:t>Calendario</w:t>
       </w:r>
@@ -6339,11 +6376,12 @@
           <w:numId w:val="10"/>
         </w:numPr>
       </w:pPr>
-      <w:bookmarkStart w:id="29" w:name="_Toc6564586"/>
+      <w:bookmarkStart w:id="29" w:name="_Hlk10642911"/>
+      <w:bookmarkStart w:id="30" w:name="_Toc10643431"/>
       <w:r>
         <w:t>Presentazione</w:t>
       </w:r>
-      <w:bookmarkEnd w:id="29"/>
+      <w:bookmarkEnd w:id="30"/>
     </w:p>
     <w:p>
       <w:pPr>
@@ -6393,11 +6431,11 @@
           <w:numId w:val="10"/>
         </w:numPr>
       </w:pPr>
-      <w:bookmarkStart w:id="30" w:name="_Toc6564587"/>
+      <w:bookmarkStart w:id="31" w:name="_Toc10643432"/>
       <w:r>
         <w:t>Inserimento Libero</w:t>
       </w:r>
-      <w:bookmarkEnd w:id="30"/>
+      <w:bookmarkEnd w:id="31"/>
     </w:p>
     <w:p>
       <w:r>
@@ -6473,13 +6511,25 @@
         </w:numPr>
       </w:pPr>
       <w:r>
-        <w:t xml:space="preserve">Data di </w:t>
+        <w:t xml:space="preserve">Data </w:t>
+      </w:r>
+      <w:r>
+        <w:t xml:space="preserve">e ora </w:t>
+      </w:r>
+      <w:r>
+        <w:t xml:space="preserve">di </w:t>
       </w:r>
       <w:r>
         <w:t>inizio</w:t>
       </w:r>
       <w:r>
-        <w:t>: selezione da mini calendario</w:t>
+        <w:t>: selezione da mini</w:t>
+      </w:r>
+      <w:r>
+        <w:t>-</w:t>
+      </w:r>
+      <w:r>
+        <w:t>calendario</w:t>
       </w:r>
     </w:p>
     <w:p>
@@ -6491,7 +6541,144 @@
         </w:numPr>
       </w:pPr>
       <w:r>
-        <w:t>Data di fine: selezione da mini calendario</w:t>
+        <w:t xml:space="preserve">Data </w:t>
+      </w:r>
+      <w:r>
+        <w:t xml:space="preserve">e ora </w:t>
+      </w:r>
+      <w:r>
+        <w:t>di fine: selezione da mini</w:t>
+      </w:r>
+      <w:r>
+        <w:t>-</w:t>
+      </w:r>
+      <w:r>
+        <w:t>calendario</w:t>
+      </w:r>
+    </w:p>
+    <w:p>
+      <w:pPr>
+        <w:pStyle w:val="Titolo3"/>
+        <w:numPr>
+          <w:ilvl w:val="2"/>
+          <w:numId w:val="10"/>
+        </w:numPr>
+      </w:pPr>
+      <w:bookmarkStart w:id="32" w:name="_Toc10643433"/>
+      <w:r>
+        <w:t>Inserimento Predefinito</w:t>
+      </w:r>
+      <w:bookmarkEnd w:id="32"/>
+    </w:p>
+    <w:p>
+      <w:r>
+        <w:t xml:space="preserve">Ci sarà </w:t>
+      </w:r>
+      <w:r>
+        <w:t>la possibilità di creare eventi</w:t>
+      </w:r>
+      <w:r>
+        <w:t xml:space="preserve"> con campi preimpostati per </w:t>
+      </w:r>
+      <w:r>
+        <w:t xml:space="preserve">attività </w:t>
+      </w:r>
+      <w:r>
+        <w:t xml:space="preserve">ricorrenti </w:t>
+      </w:r>
+      <w:r>
+        <w:t xml:space="preserve">e/o con scadenze relative ad adempimenti </w:t>
+      </w:r>
+      <w:r>
+        <w:t>GDPR come la segnalazione di data breach e risoluzione di richieste degli interessati.</w:t>
+      </w:r>
+    </w:p>
+    <w:p>
+      <w:pPr>
+        <w:pStyle w:val="Titolo3"/>
+        <w:numPr>
+          <w:ilvl w:val="2"/>
+          <w:numId w:val="10"/>
+        </w:numPr>
+      </w:pPr>
+      <w:bookmarkStart w:id="33" w:name="_Toc10643434"/>
+      <w:r>
+        <w:t>Notifica</w:t>
+      </w:r>
+      <w:bookmarkEnd w:id="33"/>
+    </w:p>
+    <w:p>
+      <w:r>
+        <w:t>Il sistema, quando un evento</w:t>
+      </w:r>
+      <w:r>
+        <w:t xml:space="preserve"> si avvicina alla scadenza</w:t>
+      </w:r>
+      <w:r>
+        <w:t xml:space="preserve"> o </w:t>
+      </w:r>
+      <w:r>
+        <w:t>quando un’attività sta per iniziare, invierà delle notifiche</w:t>
+      </w:r>
+      <w:r>
+        <w:t xml:space="preserve"> ai responsabili.</w:t>
+      </w:r>
+    </w:p>
+    <w:bookmarkEnd w:id="29"/>
+    <w:p/>
+    <w:p>
+      <w:pPr>
+        <w:pStyle w:val="Titolo2"/>
+        <w:numPr>
+          <w:ilvl w:val="1"/>
+          <w:numId w:val="10"/>
+        </w:numPr>
+      </w:pPr>
+      <w:bookmarkStart w:id="34" w:name="_Toc10643435"/>
+      <w:r>
+        <w:t>Gestore Documenti</w:t>
+      </w:r>
+      <w:bookmarkEnd w:id="34"/>
+    </w:p>
+    <w:p>
+      <w:pPr>
+        <w:pStyle w:val="Titolo3"/>
+        <w:numPr>
+          <w:ilvl w:val="2"/>
+          <w:numId w:val="10"/>
+        </w:numPr>
+      </w:pPr>
+      <w:bookmarkStart w:id="35" w:name="_Toc10643436"/>
+      <w:r>
+        <w:t>Presentazione</w:t>
+      </w:r>
+      <w:bookmarkEnd w:id="35"/>
+    </w:p>
+    <w:p>
+      <w:r>
+        <w:t xml:space="preserve">Il sistema si presenta con la possibilità di cercare tra i documenti caricati a sistema tramite </w:t>
+      </w:r>
+      <w:r>
+        <w:t>una casella di testo o specificando i tag dei documenti da trovare.</w:t>
+      </w:r>
+    </w:p>
+    <w:p>
+      <w:pPr>
+        <w:pStyle w:val="Titolo3"/>
+        <w:numPr>
+          <w:ilvl w:val="2"/>
+          <w:numId w:val="10"/>
+        </w:numPr>
+      </w:pPr>
+      <w:bookmarkStart w:id="36" w:name="_Toc10643437"/>
+      <w:r>
+        <w:t>Inserimento</w:t>
+      </w:r>
+      <w:bookmarkEnd w:id="36"/>
+    </w:p>
+    <w:p>
+      <w:r>
+        <w:t>Si potranno inserire nuovi documenti di cui andranno specificati:</w:t>
       </w:r>
     </w:p>
     <w:p>
@@ -6503,13 +6690,52 @@
         </w:numPr>
       </w:pPr>
       <w:r>
-        <w:t xml:space="preserve">Orario di </w:t>
-      </w:r>
-      <w:r>
-        <w:t>inizio</w:t>
-      </w:r>
-      <w:r>
-        <w:t>: selezione da casella combinata</w:t>
+        <w:t>Nome del documento</w:t>
+      </w:r>
+    </w:p>
+    <w:p>
+      <w:pPr>
+        <w:pStyle w:val="Paragrafoelenco"/>
+        <w:numPr>
+          <w:ilvl w:val="3"/>
+          <w:numId w:val="10"/>
+        </w:numPr>
+      </w:pPr>
+      <w:r>
+        <w:t>Categoria</w:t>
+      </w:r>
+      <w:r>
+        <w:t>: con casella combinata con le categorie già inserite</w:t>
+      </w:r>
+    </w:p>
+    <w:p>
+      <w:pPr>
+        <w:pStyle w:val="Paragrafoelenco"/>
+        <w:numPr>
+          <w:ilvl w:val="3"/>
+          <w:numId w:val="10"/>
+        </w:numPr>
+      </w:pPr>
+      <w:r>
+        <w:t>Tag</w:t>
+      </w:r>
+      <w:r>
+        <w:t>: con casella combinata con i tag già inseriti</w:t>
+      </w:r>
+    </w:p>
+    <w:p>
+      <w:pPr>
+        <w:pStyle w:val="Paragrafoelenco"/>
+        <w:numPr>
+          <w:ilvl w:val="3"/>
+          <w:numId w:val="10"/>
+        </w:numPr>
+      </w:pPr>
+      <w:r>
+        <w:t>Data di inserimento</w:t>
+      </w:r>
+      <w:r>
+        <w:t>: selezione da mini calendario</w:t>
       </w:r>
     </w:p>
     <w:p>
@@ -6520,64 +6746,15 @@
           <w:numId w:val="10"/>
         </w:numPr>
       </w:pPr>
-      <w:bookmarkStart w:id="31" w:name="_Toc6564588"/>
-      <w:r>
-        <w:t>Inserimento Predefinito</w:t>
-      </w:r>
-      <w:bookmarkEnd w:id="31"/>
-    </w:p>
-    <w:p>
-      <w:r>
-        <w:t xml:space="preserve">Ci sarà </w:t>
-      </w:r>
-      <w:r>
-        <w:t>la possibilità di creare eventi</w:t>
-      </w:r>
-      <w:r>
-        <w:t xml:space="preserve"> con campi preimpostati per </w:t>
-      </w:r>
-      <w:r>
-        <w:t xml:space="preserve">attività </w:t>
-      </w:r>
-      <w:r>
-        <w:t xml:space="preserve">ricorrenti </w:t>
-      </w:r>
-      <w:r>
-        <w:t xml:space="preserve">e/o con scadenze relative ad adempimenti </w:t>
-      </w:r>
-      <w:r>
-        <w:t>GDPR come la segnalazione di data breach e risoluzione di richieste degli interessati.</w:t>
-      </w:r>
-    </w:p>
-    <w:p>
-      <w:pPr>
-        <w:pStyle w:val="Titolo3"/>
-        <w:numPr>
-          <w:ilvl w:val="2"/>
-          <w:numId w:val="10"/>
-        </w:numPr>
-      </w:pPr>
-      <w:bookmarkStart w:id="32" w:name="_Toc6564589"/>
-      <w:r>
-        <w:t>Notifica</w:t>
-      </w:r>
-      <w:bookmarkEnd w:id="32"/>
-    </w:p>
-    <w:p>
-      <w:r>
-        <w:t>Il sistema, quando un evento</w:t>
-      </w:r>
-      <w:r>
-        <w:t xml:space="preserve"> si avvicina alla scadenza</w:t>
-      </w:r>
-      <w:r>
-        <w:t xml:space="preserve"> o </w:t>
-      </w:r>
-      <w:r>
-        <w:t>quando un’attività sta per iniziare, invierà delle notifiche</w:t>
-      </w:r>
-      <w:r>
-        <w:t xml:space="preserve"> ai responsabili.</w:t>
+      <w:bookmarkStart w:id="37" w:name="_Toc10643438"/>
+      <w:r>
+        <w:t>Modifica</w:t>
+      </w:r>
+      <w:bookmarkEnd w:id="37"/>
+    </w:p>
+    <w:p>
+      <w:r>
+        <w:t>I documenti inseriti potranno essere scaricati, stampati o eliminati dal sistema.</w:t>
       </w:r>
     </w:p>
     <w:p/>
@@ -6589,127 +6766,15 @@
           <w:numId w:val="10"/>
         </w:numPr>
       </w:pPr>
-      <w:bookmarkStart w:id="33" w:name="_Toc6564590"/>
-      <w:r>
-        <w:t>Gestore Documenti</w:t>
-      </w:r>
-      <w:bookmarkEnd w:id="33"/>
-    </w:p>
-    <w:p>
-      <w:pPr>
-        <w:pStyle w:val="Titolo3"/>
-        <w:numPr>
-          <w:ilvl w:val="2"/>
-          <w:numId w:val="10"/>
-        </w:numPr>
-      </w:pPr>
-      <w:bookmarkStart w:id="34" w:name="_Toc6564591"/>
-      <w:r>
-        <w:t>Presentazione</w:t>
-      </w:r>
-      <w:bookmarkEnd w:id="34"/>
-    </w:p>
-    <w:p>
-      <w:r>
-        <w:t xml:space="preserve">Il sistema si presenta con la possibilità di cercare tra i documenti caricati a sistema tramite </w:t>
-      </w:r>
-      <w:r>
-        <w:t>una casella di testo o specificando i tag dei documenti da trovare.</w:t>
-      </w:r>
-    </w:p>
-    <w:p>
-      <w:pPr>
-        <w:pStyle w:val="Titolo3"/>
-        <w:numPr>
-          <w:ilvl w:val="2"/>
-          <w:numId w:val="10"/>
-        </w:numPr>
-      </w:pPr>
-      <w:bookmarkStart w:id="35" w:name="_Toc6564592"/>
-      <w:r>
-        <w:t>Inserimento</w:t>
-      </w:r>
-      <w:bookmarkEnd w:id="35"/>
-    </w:p>
-    <w:p>
-      <w:r>
-        <w:t>Si potranno inserire nuovi documenti di cui andranno specificati:</w:t>
-      </w:r>
-    </w:p>
-    <w:p>
-      <w:pPr>
-        <w:pStyle w:val="Paragrafoelenco"/>
-        <w:numPr>
-          <w:ilvl w:val="3"/>
-          <w:numId w:val="10"/>
-        </w:numPr>
-      </w:pPr>
-      <w:r>
-        <w:t>Nome del documento</w:t>
-      </w:r>
-    </w:p>
-    <w:p>
-      <w:pPr>
-        <w:pStyle w:val="Paragrafoelenco"/>
-        <w:numPr>
-          <w:ilvl w:val="3"/>
-          <w:numId w:val="10"/>
-        </w:numPr>
-      </w:pPr>
-      <w:r>
-        <w:t>Categoria</w:t>
-      </w:r>
-      <w:r>
-        <w:t>: con casella combinata con le categorie già inserite</w:t>
-      </w:r>
-    </w:p>
-    <w:p>
-      <w:pPr>
-        <w:pStyle w:val="Paragrafoelenco"/>
-        <w:numPr>
-          <w:ilvl w:val="3"/>
-          <w:numId w:val="10"/>
-        </w:numPr>
-      </w:pPr>
-      <w:r>
-        <w:t>Tag</w:t>
-      </w:r>
-      <w:r>
-        <w:t>: con casella combinata con i tag già inseriti</w:t>
-      </w:r>
-    </w:p>
-    <w:p>
-      <w:pPr>
-        <w:pStyle w:val="Paragrafoelenco"/>
-        <w:numPr>
-          <w:ilvl w:val="3"/>
-          <w:numId w:val="10"/>
-        </w:numPr>
-      </w:pPr>
-      <w:r>
-        <w:t>Data di inserimento</w:t>
-      </w:r>
-      <w:r>
-        <w:t>: selezione da mini calendario</w:t>
-      </w:r>
-    </w:p>
-    <w:p>
-      <w:pPr>
-        <w:pStyle w:val="Titolo3"/>
-        <w:numPr>
-          <w:ilvl w:val="2"/>
-          <w:numId w:val="10"/>
-        </w:numPr>
-      </w:pPr>
-      <w:bookmarkStart w:id="36" w:name="_Toc6564593"/>
-      <w:r>
-        <w:t>Modifica</w:t>
-      </w:r>
-      <w:bookmarkEnd w:id="36"/>
-    </w:p>
-    <w:p>
-      <w:r>
-        <w:t>I documenti inseriti potranno essere scaricati, stampati o eliminati dal sistema.</w:t>
+      <w:bookmarkStart w:id="38" w:name="_Toc10643439"/>
+      <w:r>
+        <w:t>Manuale</w:t>
+      </w:r>
+      <w:bookmarkEnd w:id="38"/>
+    </w:p>
+    <w:p>
+      <w:r>
+        <w:t>Il sistema presenterà un’area dedicata alla visualizzazione del manuale d’uso del software.</w:t>
       </w:r>
     </w:p>
     <w:p/>
@@ -6721,12 +6786,12 @@
           <w:numId w:val="10"/>
         </w:numPr>
       </w:pPr>
-      <w:bookmarkStart w:id="37" w:name="_Toc6564594"/>
+      <w:bookmarkStart w:id="39" w:name="_Toc10643440"/>
       <w:r>
         <w:lastRenderedPageBreak/>
         <w:t>Requisiti non Funzionali</w:t>
       </w:r>
-      <w:bookmarkEnd w:id="37"/>
+      <w:bookmarkEnd w:id="39"/>
     </w:p>
     <w:p>
       <w:pPr>
@@ -6736,11 +6801,16 @@
           <w:numId w:val="10"/>
         </w:numPr>
       </w:pPr>
-      <w:bookmarkStart w:id="38" w:name="_Toc6564595"/>
-      <w:r>
-        <w:t>Requisiti di Prestazioni</w:t>
-      </w:r>
-      <w:bookmarkEnd w:id="38"/>
+      <w:bookmarkStart w:id="40" w:name="_Toc10643441"/>
+      <w:r>
+        <w:t>Requisiti di Prestazion</w:t>
+      </w:r>
+      <w:bookmarkEnd w:id="40"/>
+      <w:r>
+        <w:t>e</w:t>
+      </w:r>
+      <w:bookmarkStart w:id="41" w:name="_GoBack"/>
+      <w:bookmarkEnd w:id="41"/>
     </w:p>
     <w:p>
       <w:r>
@@ -6781,26 +6851,17 @@
           <w:numId w:val="10"/>
         </w:numPr>
       </w:pPr>
-      <w:bookmarkStart w:id="39" w:name="_Toc6564596"/>
+      <w:bookmarkStart w:id="42" w:name="_Toc10643442"/>
       <w:r>
         <w:t>Requisiti di Sicurezza</w:t>
       </w:r>
-      <w:bookmarkEnd w:id="39"/>
-    </w:p>
-    <w:p>
-      <w:pPr>
-        <w:pStyle w:val="Titolo2"/>
-        <w:numPr>
-          <w:ilvl w:val="1"/>
-          <w:numId w:val="10"/>
-        </w:numPr>
-      </w:pPr>
-      <w:bookmarkStart w:id="40" w:name="_Toc6564597"/>
-      <w:r>
-        <w:t>Requisiti di Qualità del Software</w:t>
+      <w:bookmarkEnd w:id="42"/>
+    </w:p>
+    <w:p>
+      <w:r>
+        <w:t>L’accesso al sistema sarà possibile solo a chi ha effettuato il login.</w:t>
       </w:r>
       <w:bookmarkEnd w:id="1"/>
-      <w:bookmarkEnd w:id="40"/>
     </w:p>
     <w:p/>
     <w:p>
@@ -6811,11 +6872,11 @@
           <w:numId w:val="10"/>
         </w:numPr>
       </w:pPr>
-      <w:bookmarkStart w:id="41" w:name="_Toc6564598"/>
+      <w:bookmarkStart w:id="43" w:name="_Toc10643443"/>
       <w:r>
         <w:t>Accettazione dei requisiti</w:t>
       </w:r>
-      <w:bookmarkEnd w:id="41"/>
+      <w:bookmarkEnd w:id="43"/>
     </w:p>
     <w:p>
       <w:r>
@@ -6866,21 +6927,7 @@
         <w:rPr>
           <w:b/>
         </w:rPr>
-        <w:t>Data (gg/mm/</w:t>
-      </w:r>
-      <w:proofErr w:type="spellStart"/>
-      <w:r>
-        <w:rPr>
-          <w:b/>
-        </w:rPr>
-        <w:t>aaaa</w:t>
-      </w:r>
-      <w:proofErr w:type="spellEnd"/>
-      <w:r>
-        <w:rPr>
-          <w:b/>
-        </w:rPr>
-        <w:t>):</w:t>
+        <w:t>Data (gg/mm/aaaa):</w:t>
       </w:r>
     </w:p>
     <w:p/>
@@ -6898,7 +6945,7 @@
 </file>
 
 <file path=word/endnotes.xml><?xml version="1.0" encoding="utf-8"?>
-<w:endnotes xmlns:wpc="http://schemas.microsoft.com/office/word/2010/wordprocessingCanvas" xmlns:cx="http://schemas.microsoft.com/office/drawing/2014/chartex" xmlns:mc="http://schemas.openxmlformats.org/markup-compatibility/2006" xmlns:o="urn:schemas-microsoft-com:office:office" xmlns:r="http://schemas.openxmlformats.org/officeDocument/2006/relationships" xmlns:m="http://schemas.openxmlformats.org/officeDocument/2006/math" xmlns:v="urn:schemas-microsoft-com:vml" xmlns:wp14="http://schemas.microsoft.com/office/word/2010/wordprocessingDrawing" xmlns:wp="http://schemas.openxmlformats.org/drawingml/2006/wordprocessingDrawing" xmlns:w10="urn:schemas-microsoft-com:office:word" xmlns:w="http://schemas.openxmlformats.org/wordprocessingml/2006/main" xmlns:w14="http://schemas.microsoft.com/office/word/2010/wordml" xmlns:w15="http://schemas.microsoft.com/office/word/2012/wordml" xmlns:w16se="http://schemas.microsoft.com/office/word/2015/wordml/symex" xmlns:wpg="http://schemas.microsoft.com/office/word/2010/wordprocessingGroup" xmlns:wpi="http://schemas.microsoft.com/office/word/2010/wordprocessingInk" xmlns:wne="http://schemas.microsoft.com/office/word/2006/wordml" xmlns:wps="http://schemas.microsoft.com/office/word/2010/wordprocessingShape" mc:Ignorable="w14 w15 w16se wp14">
+<w:endnotes xmlns:wpc="http://schemas.microsoft.com/office/word/2010/wordprocessingCanvas" xmlns:cx="http://schemas.microsoft.com/office/drawing/2014/chartex" xmlns:cx1="http://schemas.microsoft.com/office/drawing/2015/9/8/chartex" xmlns:cx2="http://schemas.microsoft.com/office/drawing/2015/10/21/chartex" xmlns:cx3="http://schemas.microsoft.com/office/drawing/2016/5/9/chartex" xmlns:cx4="http://schemas.microsoft.com/office/drawing/2016/5/10/chartex" xmlns:cx5="http://schemas.microsoft.com/office/drawing/2016/5/11/chartex" xmlns:cx6="http://schemas.microsoft.com/office/drawing/2016/5/12/chartex" xmlns:cx7="http://schemas.microsoft.com/office/drawing/2016/5/13/chartex" xmlns:cx8="http://schemas.microsoft.com/office/drawing/2016/5/14/chartex" xmlns:mc="http://schemas.openxmlformats.org/markup-compatibility/2006" xmlns:aink="http://schemas.microsoft.com/office/drawing/2016/ink" xmlns:am3d="http://schemas.microsoft.com/office/drawing/2017/model3d" xmlns:o="urn:schemas-microsoft-com:office:office" xmlns:r="http://schemas.openxmlformats.org/officeDocument/2006/relationships" xmlns:m="http://schemas.openxmlformats.org/officeDocument/2006/math" xmlns:v="urn:schemas-microsoft-com:vml" xmlns:wp14="http://schemas.microsoft.com/office/word/2010/wordprocessingDrawing" xmlns:wp="http://schemas.openxmlformats.org/drawingml/2006/wordprocessingDrawing" xmlns:w10="urn:schemas-microsoft-com:office:word" xmlns:w="http://schemas.openxmlformats.org/wordprocessingml/2006/main" xmlns:w14="http://schemas.microsoft.com/office/word/2010/wordml" xmlns:w15="http://schemas.microsoft.com/office/word/2012/wordml" xmlns:w16cid="http://schemas.microsoft.com/office/word/2016/wordml/cid" xmlns:w16se="http://schemas.microsoft.com/office/word/2015/wordml/symex" xmlns:wpg="http://schemas.microsoft.com/office/word/2010/wordprocessingGroup" xmlns:wpi="http://schemas.microsoft.com/office/word/2010/wordprocessingInk" xmlns:wne="http://schemas.microsoft.com/office/word/2006/wordml" xmlns:wps="http://schemas.microsoft.com/office/word/2010/wordprocessingShape" mc:Ignorable="w14 w15 w16se w16cid wp14">
   <w:endnote w:type="separator" w:id="-1">
     <w:p>
       <w:r>
@@ -6921,7 +6968,7 @@
 </file>
 
 <file path=word/footer1.xml><?xml version="1.0" encoding="utf-8"?>
-<w:ftr xmlns:wpc="http://schemas.microsoft.com/office/word/2010/wordprocessingCanvas" xmlns:cx="http://schemas.microsoft.com/office/drawing/2014/chartex" xmlns:mc="http://schemas.openxmlformats.org/markup-compatibility/2006" xmlns:o="urn:schemas-microsoft-com:office:office" xmlns:r="http://schemas.openxmlformats.org/officeDocument/2006/relationships" xmlns:m="http://schemas.openxmlformats.org/officeDocument/2006/math" xmlns:v="urn:schemas-microsoft-com:vml" xmlns:wp14="http://schemas.microsoft.com/office/word/2010/wordprocessingDrawing" xmlns:wp="http://schemas.openxmlformats.org/drawingml/2006/wordprocessingDrawing" xmlns:w10="urn:schemas-microsoft-com:office:word" xmlns:w="http://schemas.openxmlformats.org/wordprocessingml/2006/main" xmlns:w14="http://schemas.microsoft.com/office/word/2010/wordml" xmlns:w15="http://schemas.microsoft.com/office/word/2012/wordml" xmlns:w16se="http://schemas.microsoft.com/office/word/2015/wordml/symex" xmlns:wpg="http://schemas.microsoft.com/office/word/2010/wordprocessingGroup" xmlns:wpi="http://schemas.microsoft.com/office/word/2010/wordprocessingInk" xmlns:wne="http://schemas.microsoft.com/office/word/2006/wordml" xmlns:wps="http://schemas.microsoft.com/office/word/2010/wordprocessingShape" mc:Ignorable="w14 w15 w16se wp14">
+<w:ftr xmlns:wpc="http://schemas.microsoft.com/office/word/2010/wordprocessingCanvas" xmlns:cx="http://schemas.microsoft.com/office/drawing/2014/chartex" xmlns:cx1="http://schemas.microsoft.com/office/drawing/2015/9/8/chartex" xmlns:cx2="http://schemas.microsoft.com/office/drawing/2015/10/21/chartex" xmlns:cx3="http://schemas.microsoft.com/office/drawing/2016/5/9/chartex" xmlns:cx4="http://schemas.microsoft.com/office/drawing/2016/5/10/chartex" xmlns:cx5="http://schemas.microsoft.com/office/drawing/2016/5/11/chartex" xmlns:cx6="http://schemas.microsoft.com/office/drawing/2016/5/12/chartex" xmlns:cx7="http://schemas.microsoft.com/office/drawing/2016/5/13/chartex" xmlns:cx8="http://schemas.microsoft.com/office/drawing/2016/5/14/chartex" xmlns:mc="http://schemas.openxmlformats.org/markup-compatibility/2006" xmlns:aink="http://schemas.microsoft.com/office/drawing/2016/ink" xmlns:am3d="http://schemas.microsoft.com/office/drawing/2017/model3d" xmlns:o="urn:schemas-microsoft-com:office:office" xmlns:r="http://schemas.openxmlformats.org/officeDocument/2006/relationships" xmlns:m="http://schemas.openxmlformats.org/officeDocument/2006/math" xmlns:v="urn:schemas-microsoft-com:vml" xmlns:wp14="http://schemas.microsoft.com/office/word/2010/wordprocessingDrawing" xmlns:wp="http://schemas.openxmlformats.org/drawingml/2006/wordprocessingDrawing" xmlns:w10="urn:schemas-microsoft-com:office:word" xmlns:w="http://schemas.openxmlformats.org/wordprocessingml/2006/main" xmlns:w14="http://schemas.microsoft.com/office/word/2010/wordml" xmlns:w15="http://schemas.microsoft.com/office/word/2012/wordml" xmlns:w16cid="http://schemas.microsoft.com/office/word/2016/wordml/cid" xmlns:w16se="http://schemas.microsoft.com/office/word/2015/wordml/symex" xmlns:wpg="http://schemas.microsoft.com/office/word/2010/wordprocessingGroup" xmlns:wpi="http://schemas.microsoft.com/office/word/2010/wordprocessingInk" xmlns:wne="http://schemas.microsoft.com/office/word/2006/wordml" xmlns:wps="http://schemas.microsoft.com/office/word/2010/wordprocessingShape" mc:Ignorable="w14 w15 w16se w16cid wp14">
   <w:sdt>
     <w:sdtPr>
       <w:id w:val="-1032564920"/>
@@ -6963,7 +7010,7 @@
 </file>
 
 <file path=word/footnotes.xml><?xml version="1.0" encoding="utf-8"?>
-<w:footnotes xmlns:wpc="http://schemas.microsoft.com/office/word/2010/wordprocessingCanvas" xmlns:cx="http://schemas.microsoft.com/office/drawing/2014/chartex" xmlns:mc="http://schemas.openxmlformats.org/markup-compatibility/2006" xmlns:o="urn:schemas-microsoft-com:office:office" xmlns:r="http://schemas.openxmlformats.org/officeDocument/2006/relationships" xmlns:m="http://schemas.openxmlformats.org/officeDocument/2006/math" xmlns:v="urn:schemas-microsoft-com:vml" xmlns:wp14="http://schemas.microsoft.com/office/word/2010/wordprocessingDrawing" xmlns:wp="http://schemas.openxmlformats.org/drawingml/2006/wordprocessingDrawing" xmlns:w10="urn:schemas-microsoft-com:office:word" xmlns:w="http://schemas.openxmlformats.org/wordprocessingml/2006/main" xmlns:w14="http://schemas.microsoft.com/office/word/2010/wordml" xmlns:w15="http://schemas.microsoft.com/office/word/2012/wordml" xmlns:w16se="http://schemas.microsoft.com/office/word/2015/wordml/symex" xmlns:wpg="http://schemas.microsoft.com/office/word/2010/wordprocessingGroup" xmlns:wpi="http://schemas.microsoft.com/office/word/2010/wordprocessingInk" xmlns:wne="http://schemas.microsoft.com/office/word/2006/wordml" xmlns:wps="http://schemas.microsoft.com/office/word/2010/wordprocessingShape" mc:Ignorable="w14 w15 w16se wp14">
+<w:footnotes xmlns:wpc="http://schemas.microsoft.com/office/word/2010/wordprocessingCanvas" xmlns:cx="http://schemas.microsoft.com/office/drawing/2014/chartex" xmlns:cx1="http://schemas.microsoft.com/office/drawing/2015/9/8/chartex" xmlns:cx2="http://schemas.microsoft.com/office/drawing/2015/10/21/chartex" xmlns:cx3="http://schemas.microsoft.com/office/drawing/2016/5/9/chartex" xmlns:cx4="http://schemas.microsoft.com/office/drawing/2016/5/10/chartex" xmlns:cx5="http://schemas.microsoft.com/office/drawing/2016/5/11/chartex" xmlns:cx6="http://schemas.microsoft.com/office/drawing/2016/5/12/chartex" xmlns:cx7="http://schemas.microsoft.com/office/drawing/2016/5/13/chartex" xmlns:cx8="http://schemas.microsoft.com/office/drawing/2016/5/14/chartex" xmlns:mc="http://schemas.openxmlformats.org/markup-compatibility/2006" xmlns:aink="http://schemas.microsoft.com/office/drawing/2016/ink" xmlns:am3d="http://schemas.microsoft.com/office/drawing/2017/model3d" xmlns:o="urn:schemas-microsoft-com:office:office" xmlns:r="http://schemas.openxmlformats.org/officeDocument/2006/relationships" xmlns:m="http://schemas.openxmlformats.org/officeDocument/2006/math" xmlns:v="urn:schemas-microsoft-com:vml" xmlns:wp14="http://schemas.microsoft.com/office/word/2010/wordprocessingDrawing" xmlns:wp="http://schemas.openxmlformats.org/drawingml/2006/wordprocessingDrawing" xmlns:w10="urn:schemas-microsoft-com:office:word" xmlns:w="http://schemas.openxmlformats.org/wordprocessingml/2006/main" xmlns:w14="http://schemas.microsoft.com/office/word/2010/wordml" xmlns:w15="http://schemas.microsoft.com/office/word/2012/wordml" xmlns:w16cid="http://schemas.microsoft.com/office/word/2016/wordml/cid" xmlns:w16se="http://schemas.microsoft.com/office/word/2015/wordml/symex" xmlns:wpg="http://schemas.microsoft.com/office/word/2010/wordprocessingGroup" xmlns:wpi="http://schemas.microsoft.com/office/word/2010/wordprocessingInk" xmlns:wne="http://schemas.microsoft.com/office/word/2006/wordml" xmlns:wps="http://schemas.microsoft.com/office/word/2010/wordprocessingShape" mc:Ignorable="w14 w15 w16se w16cid wp14">
   <w:footnote w:type="separator" w:id="-1">
     <w:p>
       <w:r>
@@ -6986,7 +7033,7 @@
 </file>
 
 <file path=word/header1.xml><?xml version="1.0" encoding="utf-8"?>
-<w:hdr xmlns:wpc="http://schemas.microsoft.com/office/word/2010/wordprocessingCanvas" xmlns:cx="http://schemas.microsoft.com/office/drawing/2014/chartex" xmlns:mc="http://schemas.openxmlformats.org/markup-compatibility/2006" xmlns:o="urn:schemas-microsoft-com:office:office" xmlns:r="http://schemas.openxmlformats.org/officeDocument/2006/relationships" xmlns:m="http://schemas.openxmlformats.org/officeDocument/2006/math" xmlns:v="urn:schemas-microsoft-com:vml" xmlns:wp14="http://schemas.microsoft.com/office/word/2010/wordprocessingDrawing" xmlns:wp="http://schemas.openxmlformats.org/drawingml/2006/wordprocessingDrawing" xmlns:w10="urn:schemas-microsoft-com:office:word" xmlns:w="http://schemas.openxmlformats.org/wordprocessingml/2006/main" xmlns:w14="http://schemas.microsoft.com/office/word/2010/wordml" xmlns:w15="http://schemas.microsoft.com/office/word/2012/wordml" xmlns:w16se="http://schemas.microsoft.com/office/word/2015/wordml/symex" xmlns:wpg="http://schemas.microsoft.com/office/word/2010/wordprocessingGroup" xmlns:wpi="http://schemas.microsoft.com/office/word/2010/wordprocessingInk" xmlns:wne="http://schemas.microsoft.com/office/word/2006/wordml" xmlns:wps="http://schemas.microsoft.com/office/word/2010/wordprocessingShape" mc:Ignorable="w14 w15 w16se wp14">
+<w:hdr xmlns:wpc="http://schemas.microsoft.com/office/word/2010/wordprocessingCanvas" xmlns:cx="http://schemas.microsoft.com/office/drawing/2014/chartex" xmlns:cx1="http://schemas.microsoft.com/office/drawing/2015/9/8/chartex" xmlns:cx2="http://schemas.microsoft.com/office/drawing/2015/10/21/chartex" xmlns:cx3="http://schemas.microsoft.com/office/drawing/2016/5/9/chartex" xmlns:cx4="http://schemas.microsoft.com/office/drawing/2016/5/10/chartex" xmlns:cx5="http://schemas.microsoft.com/office/drawing/2016/5/11/chartex" xmlns:cx6="http://schemas.microsoft.com/office/drawing/2016/5/12/chartex" xmlns:cx7="http://schemas.microsoft.com/office/drawing/2016/5/13/chartex" xmlns:cx8="http://schemas.microsoft.com/office/drawing/2016/5/14/chartex" xmlns:mc="http://schemas.openxmlformats.org/markup-compatibility/2006" xmlns:aink="http://schemas.microsoft.com/office/drawing/2016/ink" xmlns:am3d="http://schemas.microsoft.com/office/drawing/2017/model3d" xmlns:o="urn:schemas-microsoft-com:office:office" xmlns:r="http://schemas.openxmlformats.org/officeDocument/2006/relationships" xmlns:m="http://schemas.openxmlformats.org/officeDocument/2006/math" xmlns:v="urn:schemas-microsoft-com:vml" xmlns:wp14="http://schemas.microsoft.com/office/word/2010/wordprocessingDrawing" xmlns:wp="http://schemas.openxmlformats.org/drawingml/2006/wordprocessingDrawing" xmlns:w10="urn:schemas-microsoft-com:office:word" xmlns:w="http://schemas.openxmlformats.org/wordprocessingml/2006/main" xmlns:w14="http://schemas.microsoft.com/office/word/2010/wordml" xmlns:w15="http://schemas.microsoft.com/office/word/2012/wordml" xmlns:w16cid="http://schemas.microsoft.com/office/word/2016/wordml/cid" xmlns:w16se="http://schemas.microsoft.com/office/word/2015/wordml/symex" xmlns:wpg="http://schemas.microsoft.com/office/word/2010/wordprocessingGroup" xmlns:wpi="http://schemas.microsoft.com/office/word/2010/wordprocessingInk" xmlns:wne="http://schemas.microsoft.com/office/word/2006/wordml" xmlns:wps="http://schemas.microsoft.com/office/word/2010/wordprocessingShape" mc:Ignorable="w14 w15 w16se w16cid wp14">
   <w:p>
     <w:pPr>
       <w:pStyle w:val="Intestazione"/>
@@ -7070,11 +7117,9 @@
       </w:rPr>
       <w:t xml:space="preserve">rogetto: </w:t>
     </w:r>
-    <w:proofErr w:type="spellStart"/>
     <w:r>
       <w:t>EasyGDPR</w:t>
     </w:r>
-    <w:proofErr w:type="spellEnd"/>
     <w:r>
       <w:t xml:space="preserve"> </w:t>
     </w:r>
@@ -7154,7 +7199,7 @@
 </file>
 
 <file path=word/numbering.xml><?xml version="1.0" encoding="utf-8"?>
-<w:numbering xmlns:wpc="http://schemas.microsoft.com/office/word/2010/wordprocessingCanvas" xmlns:cx="http://schemas.microsoft.com/office/drawing/2014/chartex" xmlns:mc="http://schemas.openxmlformats.org/markup-compatibility/2006" xmlns:o="urn:schemas-microsoft-com:office:office" xmlns:r="http://schemas.openxmlformats.org/officeDocument/2006/relationships" xmlns:m="http://schemas.openxmlformats.org/officeDocument/2006/math" xmlns:v="urn:schemas-microsoft-com:vml" xmlns:wp14="http://schemas.microsoft.com/office/word/2010/wordprocessingDrawing" xmlns:wp="http://schemas.openxmlformats.org/drawingml/2006/wordprocessingDrawing" xmlns:w10="urn:schemas-microsoft-com:office:word" xmlns:w="http://schemas.openxmlformats.org/wordprocessingml/2006/main" xmlns:w14="http://schemas.microsoft.com/office/word/2010/wordml" xmlns:w15="http://schemas.microsoft.com/office/word/2012/wordml" xmlns:w16se="http://schemas.microsoft.com/office/word/2015/wordml/symex" xmlns:wpg="http://schemas.microsoft.com/office/word/2010/wordprocessingGroup" xmlns:wpi="http://schemas.microsoft.com/office/word/2010/wordprocessingInk" xmlns:wne="http://schemas.microsoft.com/office/word/2006/wordml" xmlns:wps="http://schemas.microsoft.com/office/word/2010/wordprocessingShape" mc:Ignorable="w14 w15 w16se wp14">
+<w:numbering xmlns:wpc="http://schemas.microsoft.com/office/word/2010/wordprocessingCanvas" xmlns:cx="http://schemas.microsoft.com/office/drawing/2014/chartex" xmlns:cx1="http://schemas.microsoft.com/office/drawing/2015/9/8/chartex" xmlns:cx2="http://schemas.microsoft.com/office/drawing/2015/10/21/chartex" xmlns:cx3="http://schemas.microsoft.com/office/drawing/2016/5/9/chartex" xmlns:cx4="http://schemas.microsoft.com/office/drawing/2016/5/10/chartex" xmlns:cx5="http://schemas.microsoft.com/office/drawing/2016/5/11/chartex" xmlns:cx6="http://schemas.microsoft.com/office/drawing/2016/5/12/chartex" xmlns:cx7="http://schemas.microsoft.com/office/drawing/2016/5/13/chartex" xmlns:cx8="http://schemas.microsoft.com/office/drawing/2016/5/14/chartex" xmlns:mc="http://schemas.openxmlformats.org/markup-compatibility/2006" xmlns:aink="http://schemas.microsoft.com/office/drawing/2016/ink" xmlns:am3d="http://schemas.microsoft.com/office/drawing/2017/model3d" xmlns:o="urn:schemas-microsoft-com:office:office" xmlns:r="http://schemas.openxmlformats.org/officeDocument/2006/relationships" xmlns:m="http://schemas.openxmlformats.org/officeDocument/2006/math" xmlns:v="urn:schemas-microsoft-com:vml" xmlns:wp14="http://schemas.microsoft.com/office/word/2010/wordprocessingDrawing" xmlns:wp="http://schemas.openxmlformats.org/drawingml/2006/wordprocessingDrawing" xmlns:w10="urn:schemas-microsoft-com:office:word" xmlns:w="http://schemas.openxmlformats.org/wordprocessingml/2006/main" xmlns:w14="http://schemas.microsoft.com/office/word/2010/wordml" xmlns:w15="http://schemas.microsoft.com/office/word/2012/wordml" xmlns:w16cid="http://schemas.microsoft.com/office/word/2016/wordml/cid" xmlns:w16se="http://schemas.microsoft.com/office/word/2015/wordml/symex" xmlns:wpg="http://schemas.microsoft.com/office/word/2010/wordprocessingGroup" xmlns:wpi="http://schemas.microsoft.com/office/word/2010/wordprocessingInk" xmlns:wne="http://schemas.microsoft.com/office/word/2006/wordml" xmlns:wps="http://schemas.microsoft.com/office/word/2010/wordprocessingShape" mc:Ignorable="w14 w15 w16se w16cid wp14">
   <w:abstractNum w:abstractNumId="0" w15:restartNumberingAfterBreak="0">
     <w:nsid w:val="030D2D47"/>
     <w:multiLevelType w:val="hybridMultilevel"/>
@@ -11194,7 +11239,7 @@
 </file>
 
 <file path=word/styles.xml><?xml version="1.0" encoding="utf-8"?>
-<w:styles xmlns:mc="http://schemas.openxmlformats.org/markup-compatibility/2006" xmlns:r="http://schemas.openxmlformats.org/officeDocument/2006/relationships" xmlns:w="http://schemas.openxmlformats.org/wordprocessingml/2006/main" xmlns:w14="http://schemas.microsoft.com/office/word/2010/wordml" xmlns:w15="http://schemas.microsoft.com/office/word/2012/wordml" xmlns:w16se="http://schemas.microsoft.com/office/word/2015/wordml/symex" mc:Ignorable="w14 w15 w16se">
+<w:styles xmlns:mc="http://schemas.openxmlformats.org/markup-compatibility/2006" xmlns:r="http://schemas.openxmlformats.org/officeDocument/2006/relationships" xmlns:w="http://schemas.openxmlformats.org/wordprocessingml/2006/main" xmlns:w14="http://schemas.microsoft.com/office/word/2010/wordml" xmlns:w15="http://schemas.microsoft.com/office/word/2012/wordml" xmlns:w16cid="http://schemas.microsoft.com/office/word/2016/wordml/cid" xmlns:w16se="http://schemas.microsoft.com/office/word/2015/wordml/symex" mc:Ignorable="w14 w15 w16se w16cid">
   <w:docDefaults>
     <w:rPrDefault>
       <w:rPr>
@@ -11210,7 +11255,7 @@
       </w:pPr>
     </w:pPrDefault>
   </w:docDefaults>
-  <w:latentStyles w:defLockedState="0" w:defUIPriority="99" w:defSemiHidden="0" w:defUnhideWhenUsed="0" w:defQFormat="0" w:count="371">
+  <w:latentStyles w:defLockedState="0" w:defUIPriority="99" w:defSemiHidden="0" w:defUnhideWhenUsed="0" w:defQFormat="0" w:count="376">
     <w:lsdException w:name="Normal" w:uiPriority="0" w:qFormat="1"/>
     <w:lsdException w:name="heading 1" w:uiPriority="9" w:qFormat="1"/>
     <w:lsdException w:name="heading 2" w:semiHidden="1" w:uiPriority="9" w:unhideWhenUsed="1" w:qFormat="1"/>
@@ -11316,7 +11361,6 @@
     <w:lsdException w:name="HTML Sample" w:semiHidden="1" w:unhideWhenUsed="1"/>
     <w:lsdException w:name="HTML Typewriter" w:semiHidden="1" w:unhideWhenUsed="1"/>
     <w:lsdException w:name="HTML Variable" w:semiHidden="1" w:unhideWhenUsed="1"/>
-    <w:lsdException w:name="Normal Table" w:semiHidden="1" w:unhideWhenUsed="1"/>
     <w:lsdException w:name="annotation subject" w:semiHidden="1" w:unhideWhenUsed="1"/>
     <w:lsdException w:name="No List" w:semiHidden="1" w:unhideWhenUsed="1"/>
     <w:lsdException w:name="Outline List 1" w:semiHidden="1" w:unhideWhenUsed="1"/>
@@ -11359,11 +11403,8 @@
     <w:lsdException w:name="Table Contemporary" w:semiHidden="1" w:unhideWhenUsed="1"/>
     <w:lsdException w:name="Table Elegant" w:semiHidden="1" w:unhideWhenUsed="1"/>
     <w:lsdException w:name="Table Professional" w:semiHidden="1" w:unhideWhenUsed="1"/>
-    <w:lsdException w:name="Table Subtle 1" w:semiHidden="1" w:unhideWhenUsed="1"/>
     <w:lsdException w:name="Table Subtle 2" w:semiHidden="1" w:unhideWhenUsed="1"/>
     <w:lsdException w:name="Table Web 1" w:semiHidden="1" w:unhideWhenUsed="1"/>
-    <w:lsdException w:name="Table Web 2" w:semiHidden="1" w:unhideWhenUsed="1"/>
-    <w:lsdException w:name="Table Web 3" w:semiHidden="1" w:unhideWhenUsed="1"/>
     <w:lsdException w:name="Balloon Text" w:semiHidden="1" w:unhideWhenUsed="1"/>
     <w:lsdException w:name="Table Grid" w:uiPriority="39"/>
     <w:lsdException w:name="Table Theme" w:semiHidden="1" w:unhideWhenUsed="1"/>
@@ -11582,6 +11623,11 @@
     <w:lsdException w:name="List Table 5 Dark Accent 6" w:uiPriority="50"/>
     <w:lsdException w:name="List Table 6 Colorful Accent 6" w:uiPriority="51"/>
     <w:lsdException w:name="List Table 7 Colorful Accent 6" w:uiPriority="52"/>
+    <w:lsdException w:name="Mention" w:semiHidden="1" w:unhideWhenUsed="1"/>
+    <w:lsdException w:name="Smart Hyperlink" w:semiHidden="1" w:unhideWhenUsed="1"/>
+    <w:lsdException w:name="Hashtag" w:semiHidden="1" w:unhideWhenUsed="1"/>
+    <w:lsdException w:name="Unresolved Mention" w:semiHidden="1" w:unhideWhenUsed="1"/>
+    <w:lsdException w:name="Smart Link" w:semiHidden="1" w:unhideWhenUsed="1"/>
   </w:latentStyles>
   <w:style w:type="paragraph" w:default="1" w:styleId="Normale">
     <w:name w:val="Normal"/>
@@ -12344,7 +12390,7 @@
 </file>
 
 <file path=customXml/itemProps1.xml><?xml version="1.0" encoding="utf-8"?>
-<ds:datastoreItem xmlns:ds="http://schemas.openxmlformats.org/officeDocument/2006/customXml" ds:itemID="{5CE6A979-E4C1-49D6-A026-FC50A9912C3B}">
+<ds:datastoreItem xmlns:ds="http://schemas.openxmlformats.org/officeDocument/2006/customXml" ds:itemID="{372C14F0-AE28-4260-80DB-165E5F39B34F}">
   <ds:schemaRefs>
     <ds:schemaRef ds:uri="http://schemas.openxmlformats.org/officeDocument/2006/bibliography"/>
   </ds:schemaRefs>

</xml_diff>